<commit_message>
Tweet Author Prediction and wine quality prediction
</commit_message>
<xml_diff>
--- a/CSC8491_Final_Nutalapati.docx
+++ b/CSC8491_Final_Nutalapati.docx
@@ -1,6 +1,6 @@
 
 <file path=word/document.xml><?xml version="1.0" encoding="utf-8"?>
-<w:document xmlns:wpc="http://schemas.microsoft.com/office/word/2010/wordprocessingCanvas" xmlns:cx="http://schemas.microsoft.com/office/drawing/2014/chartex" xmlns:cx1="http://schemas.microsoft.com/office/drawing/2015/9/8/chartex" xmlns:cx2="http://schemas.microsoft.com/office/drawing/2015/10/21/chartex" xmlns:cx3="http://schemas.microsoft.com/office/drawing/2016/5/9/chartex" xmlns:cx4="http://schemas.microsoft.com/office/drawing/2016/5/10/chartex" xmlns:cx5="http://schemas.microsoft.com/office/drawing/2016/5/11/chartex" xmlns:cx6="http://schemas.microsoft.com/office/drawing/2016/5/12/chartex" xmlns:cx7="http://schemas.microsoft.com/office/drawing/2016/5/13/chartex" xmlns:cx8="http://schemas.microsoft.com/office/drawing/2016/5/14/chartex" xmlns:mc="http://schemas.openxmlformats.org/markup-compatibility/2006" xmlns:aink="http://schemas.microsoft.com/office/drawing/2016/ink" xmlns:am3d="http://schemas.microsoft.com/office/drawing/2017/model3d" xmlns:o="urn:schemas-microsoft-com:office:office" xmlns:r="http://schemas.openxmlformats.org/officeDocument/2006/relationships" xmlns:m="http://schemas.openxmlformats.org/officeDocument/2006/math" xmlns:v="urn:schemas-microsoft-com:vml" xmlns:wp14="http://schemas.microsoft.com/office/word/2010/wordprocessingDrawing" xmlns:wp="http://schemas.openxmlformats.org/drawingml/2006/wordprocessingDrawing" xmlns:w10="urn:schemas-microsoft-com:office:word" xmlns:w="http://schemas.openxmlformats.org/wordprocessingml/2006/main" xmlns:w14="http://schemas.microsoft.com/office/word/2010/wordml" xmlns:w15="http://schemas.microsoft.com/office/word/2012/wordml" xmlns:w16cid="http://schemas.microsoft.com/office/word/2016/wordml/cid" xmlns:w16se="http://schemas.microsoft.com/office/word/2015/wordml/symex" xmlns:wpg="http://schemas.microsoft.com/office/word/2010/wordprocessingGroup" xmlns:wpi="http://schemas.microsoft.com/office/word/2010/wordprocessingInk" xmlns:wne="http://schemas.microsoft.com/office/word/2006/wordml" xmlns:wps="http://schemas.microsoft.com/office/word/2010/wordprocessingShape" mc:Ignorable="w14 w15 w16se w16cid wp14">
+<w:document xmlns:wpc="http://schemas.microsoft.com/office/word/2010/wordprocessingCanvas" xmlns:cx="http://schemas.microsoft.com/office/drawing/2014/chartex" xmlns:cx1="http://schemas.microsoft.com/office/drawing/2015/9/8/chartex" xmlns:cx2="http://schemas.microsoft.com/office/drawing/2015/10/21/chartex" xmlns:cx3="http://schemas.microsoft.com/office/drawing/2016/5/9/chartex" xmlns:cx4="http://schemas.microsoft.com/office/drawing/2016/5/10/chartex" xmlns:cx5="http://schemas.microsoft.com/office/drawing/2016/5/11/chartex" xmlns:cx6="http://schemas.microsoft.com/office/drawing/2016/5/12/chartex" xmlns:cx7="http://schemas.microsoft.com/office/drawing/2016/5/13/chartex" xmlns:cx8="http://schemas.microsoft.com/office/drawing/2016/5/14/chartex" xmlns:mc="http://schemas.openxmlformats.org/markup-compatibility/2006" xmlns:aink="http://schemas.microsoft.com/office/drawing/2016/ink" xmlns:am3d="http://schemas.microsoft.com/office/drawing/2017/model3d" xmlns:o="urn:schemas-microsoft-com:office:office" xmlns:r="http://schemas.openxmlformats.org/officeDocument/2006/relationships" xmlns:m="http://schemas.openxmlformats.org/officeDocument/2006/math" xmlns:v="urn:schemas-microsoft-com:vml" xmlns:wp14="http://schemas.microsoft.com/office/word/2010/wordprocessingDrawing" xmlns:wp="http://schemas.openxmlformats.org/drawingml/2006/wordprocessingDrawing" xmlns:w10="urn:schemas-microsoft-com:office:word" xmlns:w="http://schemas.openxmlformats.org/wordprocessingml/2006/main" xmlns:w14="http://schemas.microsoft.com/office/word/2010/wordml" xmlns:w15="http://schemas.microsoft.com/office/word/2012/wordml" xmlns:w16cex="http://schemas.microsoft.com/office/word/2018/wordml/cex" xmlns:w16cid="http://schemas.microsoft.com/office/word/2016/wordml/cid" xmlns:w16="http://schemas.microsoft.com/office/word/2018/wordml" xmlns:w16se="http://schemas.microsoft.com/office/word/2015/wordml/symex" xmlns:wpg="http://schemas.microsoft.com/office/word/2010/wordprocessingGroup" xmlns:wpi="http://schemas.microsoft.com/office/word/2010/wordprocessingInk" xmlns:wne="http://schemas.microsoft.com/office/word/2006/wordml" xmlns:wps="http://schemas.microsoft.com/office/word/2010/wordprocessingShape" mc:Ignorable="w14 w15 w16se w16cid w16 w16cex wp14">
   <w:body>
     <w:p>
       <w:pPr>
@@ -179,7 +179,21 @@
         <w:rPr>
           <w:b/>
         </w:rPr>
-        <w:t>A student builds a supervised classification model using a training data set. The model is able to classify 92% of the training data set items accurately. However, when the model is applied to a test data s</w:t>
+        <w:t xml:space="preserve">A student builds a supervised classification model using a training data set. The model </w:t>
+      </w:r>
+      <w:proofErr w:type="gramStart"/>
+      <w:r>
+        <w:rPr>
+          <w:b/>
+        </w:rPr>
+        <w:t>is able to</w:t>
+      </w:r>
+      <w:proofErr w:type="gramEnd"/>
+      <w:r>
+        <w:rPr>
+          <w:b/>
+        </w:rPr>
+        <w:t xml:space="preserve"> classify 92% of the training data set items accurately. However, when the model is applied to a test data s</w:t>
       </w:r>
       <w:r>
         <w:rPr>
@@ -1106,20 +1120,44 @@
         <w:t xml:space="preserve">INSTRUCTIONS: </w:t>
       </w:r>
       <w:r>
-        <w:t>The following questions on machine learning are somewhat open-ended. There isn’t necessarily a single correct answer for each question. Instead, a variety of answers could be acceptable, as long as you demonstrate command of the relevant concepts and techniques. You will be graded both on the quality of your code with respect to the problem at hand and your explanations (when requested) of why you took the approach you did.</w:t>
-      </w:r>
-    </w:p>
-    <w:p>
-      <w:pPr>
-        <w:jc w:val="both"/>
-      </w:pPr>
-    </w:p>
-    <w:p>
-      <w:pPr>
-        <w:jc w:val="both"/>
-      </w:pPr>
-      <w:r>
-        <w:t xml:space="preserve">I hope I don’t need to reiterate this, but given that the questions are so open form, it will probably be </w:t>
+        <w:t xml:space="preserve">The following questions on machine learning are somewhat open-ended. There </w:t>
+      </w:r>
+      <w:proofErr w:type="gramStart"/>
+      <w:r>
+        <w:t>isn’t</w:t>
+      </w:r>
+      <w:proofErr w:type="gramEnd"/>
+      <w:r>
+        <w:t xml:space="preserve"> necessarily a single correct answer for each question. Instead, a variety of answers could be acceptable, </w:t>
+      </w:r>
+      <w:proofErr w:type="gramStart"/>
+      <w:r>
+        <w:t>as long as</w:t>
+      </w:r>
+      <w:proofErr w:type="gramEnd"/>
+      <w:r>
+        <w:t xml:space="preserve"> you demonstrate command of the relevant concepts and techniques. You will be graded both on the quality of your code with respect to the problem at hand and your explanations (when requested) of why you took the approach you did.</w:t>
+      </w:r>
+    </w:p>
+    <w:p>
+      <w:pPr>
+        <w:jc w:val="both"/>
+      </w:pPr>
+    </w:p>
+    <w:p>
+      <w:pPr>
+        <w:jc w:val="both"/>
+      </w:pPr>
+      <w:r>
+        <w:t xml:space="preserve">I hope I </w:t>
+      </w:r>
+      <w:proofErr w:type="gramStart"/>
+      <w:r>
+        <w:t>don’t</w:t>
+      </w:r>
+      <w:proofErr w:type="gramEnd"/>
+      <w:r>
+        <w:t xml:space="preserve"> need to reiterate this, but given that the questions are so open form, it will probably be </w:t>
       </w:r>
       <w:r>
         <w:t>**</w:t>
@@ -1156,6 +1194,7 @@
         <w:t>***You must use a different kind of machine learning model for each one of these problems. Which one you use for a given problem is up to you. You just can’t use any given model type (</w:t>
       </w:r>
       <w:proofErr w:type="spellStart"/>
+      <w:proofErr w:type="gramStart"/>
       <w:r>
         <w:rPr>
           <w:b/>
@@ -1163,6 +1202,7 @@
         <w:t>e..g</w:t>
       </w:r>
       <w:proofErr w:type="spellEnd"/>
+      <w:proofErr w:type="gramEnd"/>
       <w:r>
         <w:rPr>
           <w:b/>
@@ -2403,6 +2443,7 @@
         </w:numPr>
         <w:jc w:val="both"/>
       </w:pPr>
+      <w:proofErr w:type="gramStart"/>
       <w:r>
         <w:rPr>
           <w:u w:val="single"/>
@@ -2410,7 +2451,11 @@
         <w:t>All</w:t>
       </w:r>
       <w:r>
-        <w:t xml:space="preserve"> of the R code you used to arrive at your predictions and outcomes (no screen shots – I want code that I can copy and run on my own – I should be able to run the code you include and arrive at the same outcome you did, after adjusting for filesystem paths)</w:t>
+        <w:t xml:space="preserve"> of</w:t>
+      </w:r>
+      <w:proofErr w:type="gramEnd"/>
+      <w:r>
+        <w:t xml:space="preserve"> the R code you used to arrive at your predictions and outcomes (no screen shots – I want code that I can copy and run on my own – I should be able to run the code you include and arrive at the same outcome you did, after adjusting for filesystem paths)</w:t>
       </w:r>
     </w:p>
     <w:p>
@@ -2423,7 +2468,15 @@
         <w:jc w:val="both"/>
       </w:pPr>
       <w:r>
-        <w:t>Any supporting output from R commands – such as summary() or inspect() – that helped you to make decisions.</w:t>
+        <w:t xml:space="preserve">Any supporting output from R commands – such as </w:t>
+      </w:r>
+      <w:proofErr w:type="gramStart"/>
+      <w:r>
+        <w:t>summary(</w:t>
+      </w:r>
+      <w:proofErr w:type="gramEnd"/>
+      <w:r>
+        <w:t>) or inspect() – that helped you to make decisions.</w:t>
       </w:r>
     </w:p>
     <w:p>
@@ -2528,7 +2581,15 @@
         <w:jc w:val="both"/>
       </w:pPr>
       <w:r>
-        <w:t xml:space="preserve">Note that this isn’t a </w:t>
+        <w:t xml:space="preserve">Note that this </w:t>
+      </w:r>
+      <w:proofErr w:type="gramStart"/>
+      <w:r>
+        <w:t>isn’t</w:t>
+      </w:r>
+      <w:proofErr w:type="gramEnd"/>
+      <w:r>
+        <w:t xml:space="preserve"> a </w:t>
       </w:r>
       <w:r>
         <w:t xml:space="preserve">simple </w:t>
@@ -2592,7 +2653,7 @@
         </w:rPr>
         <w:t>#</w:t>
       </w:r>
-      <w:proofErr w:type="spellStart"/>
+      <w:proofErr w:type="gramStart"/>
       <w:r>
         <w:rPr>
           <w:b/>
@@ -2600,7 +2661,7 @@
         </w:rPr>
         <w:t>install.packages</w:t>
       </w:r>
-      <w:proofErr w:type="spellEnd"/>
+      <w:proofErr w:type="gramEnd"/>
       <w:r>
         <w:rPr>
           <w:b/>
@@ -2647,7 +2708,23 @@
           <w:b/>
           <w:color w:val="FF0000"/>
         </w:rPr>
-        <w:t>student &lt;- read.csv(file = 'D:/Data Mining &amp; Data Base Systems/R/student_alcohol.csv')</w:t>
+        <w:t xml:space="preserve">student &lt;- </w:t>
+      </w:r>
+      <w:proofErr w:type="gramStart"/>
+      <w:r>
+        <w:rPr>
+          <w:b/>
+          <w:color w:val="FF0000"/>
+        </w:rPr>
+        <w:t>read.csv(</w:t>
+      </w:r>
+      <w:proofErr w:type="gramEnd"/>
+      <w:r>
+        <w:rPr>
+          <w:b/>
+          <w:color w:val="FF0000"/>
+        </w:rPr>
+        <w:t>file = 'D:/Data Mining &amp; Data Base Systems/R/student_alcohol.csv')</w:t>
       </w:r>
     </w:p>
     <w:p>
@@ -2674,7 +2751,7 @@
         </w:rPr>
         <w:t>#</w:t>
       </w:r>
-      <w:proofErr w:type="spellStart"/>
+      <w:proofErr w:type="gramStart"/>
       <w:r>
         <w:rPr>
           <w:b/>
@@ -2682,13 +2759,29 @@
         </w:rPr>
         <w:t>install.packages</w:t>
       </w:r>
-      <w:proofErr w:type="spellEnd"/>
-      <w:r>
-        <w:rPr>
-          <w:b/>
-          <w:color w:val="FF0000"/>
-        </w:rPr>
-        <w:t>("</w:t>
+      <w:proofErr w:type="gramEnd"/>
+      <w:r>
+        <w:rPr>
+          <w:b/>
+          <w:color w:val="FF0000"/>
+        </w:rPr>
+        <w:t>("dplyr")</w:t>
+      </w:r>
+    </w:p>
+    <w:p>
+      <w:pPr>
+        <w:jc w:val="both"/>
+        <w:rPr>
+          <w:b/>
+          <w:color w:val="FF0000"/>
+        </w:rPr>
+      </w:pPr>
+      <w:r>
+        <w:rPr>
+          <w:b/>
+          <w:color w:val="FF0000"/>
+        </w:rPr>
+        <w:t>library(</w:t>
       </w:r>
       <w:proofErr w:type="spellStart"/>
       <w:r>
@@ -2704,38 +2797,6 @@
           <w:b/>
           <w:color w:val="FF0000"/>
         </w:rPr>
-        <w:t>")</w:t>
-      </w:r>
-    </w:p>
-    <w:p>
-      <w:pPr>
-        <w:jc w:val="both"/>
-        <w:rPr>
-          <w:b/>
-          <w:color w:val="FF0000"/>
-        </w:rPr>
-      </w:pPr>
-      <w:r>
-        <w:rPr>
-          <w:b/>
-          <w:color w:val="FF0000"/>
-        </w:rPr>
-        <w:t>library(</w:t>
-      </w:r>
-      <w:proofErr w:type="spellStart"/>
-      <w:r>
-        <w:rPr>
-          <w:b/>
-          <w:color w:val="FF0000"/>
-        </w:rPr>
-        <w:t>dplyr</w:t>
-      </w:r>
-      <w:proofErr w:type="spellEnd"/>
-      <w:r>
-        <w:rPr>
-          <w:b/>
-          <w:color w:val="FF0000"/>
-        </w:rPr>
         <w:t>)</w:t>
       </w:r>
     </w:p>
@@ -2753,7 +2814,23 @@
           <w:color w:val="FF0000"/>
         </w:rPr>
         <w:lastRenderedPageBreak/>
-        <w:t xml:space="preserve">student = mutate(student, </w:t>
+        <w:t xml:space="preserve">student = </w:t>
+      </w:r>
+      <w:proofErr w:type="gramStart"/>
+      <w:r>
+        <w:rPr>
+          <w:b/>
+          <w:color w:val="FF0000"/>
+        </w:rPr>
+        <w:t>mutate(</w:t>
+      </w:r>
+      <w:proofErr w:type="gramEnd"/>
+      <w:r>
+        <w:rPr>
+          <w:b/>
+          <w:color w:val="FF0000"/>
+        </w:rPr>
+        <w:t xml:space="preserve">student, </w:t>
       </w:r>
       <w:proofErr w:type="spellStart"/>
       <w:r>
@@ -2847,6 +2924,7 @@
         </w:rPr>
       </w:pPr>
       <w:proofErr w:type="spellStart"/>
+      <w:proofErr w:type="gramStart"/>
       <w:r>
         <w:rPr>
           <w:b/>
@@ -2855,6 +2933,7 @@
         <w:t>set.seed</w:t>
       </w:r>
       <w:proofErr w:type="spellEnd"/>
+      <w:proofErr w:type="gramEnd"/>
       <w:r>
         <w:rPr>
           <w:b/>
@@ -2876,7 +2955,23 @@
           <w:b/>
           <w:color w:val="FF0000"/>
         </w:rPr>
-        <w:t xml:space="preserve">train = sample(1:nrow(student), </w:t>
+        <w:t>train = sample(</w:t>
+      </w:r>
+      <w:proofErr w:type="gramStart"/>
+      <w:r>
+        <w:rPr>
+          <w:b/>
+          <w:color w:val="FF0000"/>
+        </w:rPr>
+        <w:t>1:nrow</w:t>
+      </w:r>
+      <w:proofErr w:type="gramEnd"/>
+      <w:r>
+        <w:rPr>
+          <w:b/>
+          <w:color w:val="FF0000"/>
+        </w:rPr>
+        <w:t xml:space="preserve">(student), </w:t>
       </w:r>
       <w:proofErr w:type="spellStart"/>
       <w:r>
@@ -2970,6 +3065,7 @@
         </w:rPr>
       </w:pPr>
       <w:proofErr w:type="spellStart"/>
+      <w:proofErr w:type="gramStart"/>
       <w:r>
         <w:rPr>
           <w:b/>
@@ -2978,6 +3074,7 @@
         <w:t>prop.table</w:t>
       </w:r>
       <w:proofErr w:type="spellEnd"/>
+      <w:proofErr w:type="gramEnd"/>
       <w:r>
         <w:rPr>
           <w:b/>
@@ -3036,6 +3133,7 @@
         <w:t xml:space="preserve"> = tree(</w:t>
       </w:r>
       <w:proofErr w:type="spellStart"/>
+      <w:proofErr w:type="gramStart"/>
       <w:r>
         <w:rPr>
           <w:b/>
@@ -3044,6 +3142,7 @@
         <w:t>as.factor</w:t>
       </w:r>
       <w:proofErr w:type="spellEnd"/>
+      <w:proofErr w:type="gramEnd"/>
       <w:r>
         <w:rPr>
           <w:b/>
@@ -3156,6 +3255,7 @@
           <w:color w:val="FF0000"/>
         </w:rPr>
       </w:pPr>
+      <w:proofErr w:type="gramStart"/>
       <w:r>
         <w:rPr>
           <w:b/>
@@ -3164,6 +3264,7 @@
         <w:t>text(</w:t>
       </w:r>
       <w:proofErr w:type="spellStart"/>
+      <w:proofErr w:type="gramEnd"/>
       <w:r>
         <w:rPr>
           <w:b/>
@@ -3202,9 +3303,18 @@
           <w:b/>
           <w:color w:val="FF0000"/>
         </w:rPr>
-        <w:t xml:space="preserve"> = predict(</w:t>
-      </w:r>
-      <w:proofErr w:type="spellStart"/>
+        <w:t xml:space="preserve"> = </w:t>
+      </w:r>
+      <w:proofErr w:type="gramStart"/>
+      <w:r>
+        <w:rPr>
+          <w:b/>
+          <w:color w:val="FF0000"/>
+        </w:rPr>
+        <w:t>predict(</w:t>
+      </w:r>
+      <w:proofErr w:type="spellStart"/>
+      <w:proofErr w:type="gramEnd"/>
       <w:r>
         <w:rPr>
           <w:b/>
@@ -3278,6 +3388,7 @@
         <w:t>(</w:t>
       </w:r>
       <w:proofErr w:type="spellStart"/>
+      <w:proofErr w:type="gramStart"/>
       <w:r>
         <w:rPr>
           <w:b/>
@@ -3286,6 +3397,7 @@
         <w:t>as.factor</w:t>
       </w:r>
       <w:proofErr w:type="spellEnd"/>
+      <w:proofErr w:type="gramEnd"/>
       <w:r>
         <w:rPr>
           <w:b/>
@@ -3464,13 +3576,7 @@
                               <w:jc w:val="both"/>
                             </w:pPr>
                             <w:r>
-                              <w:t xml:space="preserve">Table showing </w:t>
-                            </w:r>
-                            <w:r>
-                              <w:t>predictions compared to the actual values in the test set</w:t>
-                            </w:r>
-                            <w:r>
-                              <w:t>.</w:t>
+                              <w:t>Table showing predictions compared to the actual values in the test set.</w:t>
                             </w:r>
                           </w:p>
                           <w:p/>
@@ -3564,6 +3670,7 @@
           <w:bdr w:val="none" w:sz="0" w:space="0" w:color="auto" w:frame="1"/>
         </w:rPr>
       </w:pPr>
+      <w:proofErr w:type="gramStart"/>
       <w:r>
         <w:rPr>
           <w:rStyle w:val="gd15mcfceub"/>
@@ -3573,7 +3680,19 @@
           <w:color w:val="000000"/>
           <w:bdr w:val="none" w:sz="0" w:space="0" w:color="auto" w:frame="1"/>
         </w:rPr>
-        <w:t>Prediction  heavily not heavy</w:t>
+        <w:t>Prediction  heavily</w:t>
+      </w:r>
+      <w:proofErr w:type="gramEnd"/>
+      <w:r>
+        <w:rPr>
+          <w:rStyle w:val="gd15mcfceub"/>
+          <w:rFonts w:ascii="Lucida Console" w:hAnsi="Lucida Console"/>
+          <w:b/>
+          <w:bCs/>
+          <w:color w:val="000000"/>
+          <w:bdr w:val="none" w:sz="0" w:space="0" w:color="auto" w:frame="1"/>
+        </w:rPr>
+        <w:t xml:space="preserve"> not heavy</w:t>
       </w:r>
       <w:r>
         <w:rPr>
@@ -3706,6 +3825,7 @@
         </w:rPr>
         <w:t xml:space="preserve">               </w:t>
       </w:r>
+      <w:proofErr w:type="gramStart"/>
       <w:r>
         <w:rPr>
           <w:rStyle w:val="gd15mcfceub"/>
@@ -3715,7 +3835,19 @@
           <w:color w:val="000000"/>
           <w:bdr w:val="none" w:sz="0" w:space="0" w:color="auto" w:frame="1"/>
         </w:rPr>
-        <w:t xml:space="preserve">Accuracy : 0.76            </w:t>
+        <w:t>Accuracy :</w:t>
+      </w:r>
+      <w:proofErr w:type="gramEnd"/>
+      <w:r>
+        <w:rPr>
+          <w:rStyle w:val="gd15mcfceub"/>
+          <w:rFonts w:ascii="Lucida Console" w:hAnsi="Lucida Console"/>
+          <w:b/>
+          <w:bCs/>
+          <w:color w:val="000000"/>
+          <w:bdr w:val="none" w:sz="0" w:space="0" w:color="auto" w:frame="1"/>
+        </w:rPr>
+        <w:t xml:space="preserve"> 0.76            </w:t>
       </w:r>
     </w:p>
     <w:p>
@@ -3786,21 +3918,13 @@
                         <w:txbxContent>
                           <w:p>
                             <w:r>
-                              <w:t xml:space="preserve">Accuracy by </w:t>
-                            </w:r>
-                            <w:r>
-                              <w:t>predicting the most commonly occurring class in the data</w:t>
+                              <w:t>Accuracy by predicting the most commonly occurring class in the data</w:t>
                             </w:r>
                             <w:r>
                               <w:t xml:space="preserve"> </w:t>
                             </w:r>
-                            <w:proofErr w:type="spellStart"/>
                             <w:r>
-                              <w:t>i.e</w:t>
-                            </w:r>
-                            <w:proofErr w:type="spellEnd"/>
-                            <w:r>
-                              <w:t xml:space="preserve"> 65.33%</w:t>
+                              <w:t>i.e 65.33%</w:t>
                             </w:r>
                           </w:p>
                         </w:txbxContent>
@@ -3859,7 +3983,27 @@
           <w:color w:val="000000"/>
           <w:bdr w:val="none" w:sz="0" w:space="0" w:color="auto" w:frame="1"/>
         </w:rPr>
-        <w:t xml:space="preserve">                 95% CI : (0.6475, 0.8511)</w:t>
+        <w:t xml:space="preserve">                 95% </w:t>
+      </w:r>
+      <w:proofErr w:type="gramStart"/>
+      <w:r>
+        <w:rPr>
+          <w:rStyle w:val="gd15mcfceub"/>
+          <w:rFonts w:ascii="Lucida Console" w:hAnsi="Lucida Console"/>
+          <w:color w:val="000000"/>
+          <w:bdr w:val="none" w:sz="0" w:space="0" w:color="auto" w:frame="1"/>
+        </w:rPr>
+        <w:t>CI :</w:t>
+      </w:r>
+      <w:proofErr w:type="gramEnd"/>
+      <w:r>
+        <w:rPr>
+          <w:rStyle w:val="gd15mcfceub"/>
+          <w:rFonts w:ascii="Lucida Console" w:hAnsi="Lucida Console"/>
+          <w:color w:val="000000"/>
+          <w:bdr w:val="none" w:sz="0" w:space="0" w:color="auto" w:frame="1"/>
+        </w:rPr>
+        <w:t xml:space="preserve"> (0.6475, 0.8511)</w:t>
       </w:r>
     </w:p>
     <w:p>
@@ -3881,7 +4025,27 @@
           <w:color w:val="000000"/>
           <w:bdr w:val="none" w:sz="0" w:space="0" w:color="auto" w:frame="1"/>
         </w:rPr>
-        <w:t xml:space="preserve">    No Information Rate : 0.6533  </w:t>
+        <w:t xml:space="preserve">    No Information </w:t>
+      </w:r>
+      <w:proofErr w:type="gramStart"/>
+      <w:r>
+        <w:rPr>
+          <w:rStyle w:val="gd15mcfceub"/>
+          <w:rFonts w:ascii="Lucida Console" w:hAnsi="Lucida Console"/>
+          <w:color w:val="000000"/>
+          <w:bdr w:val="none" w:sz="0" w:space="0" w:color="auto" w:frame="1"/>
+        </w:rPr>
+        <w:t>Rate :</w:t>
+      </w:r>
+      <w:proofErr w:type="gramEnd"/>
+      <w:r>
+        <w:rPr>
+          <w:rStyle w:val="gd15mcfceub"/>
+          <w:rFonts w:ascii="Lucida Console" w:hAnsi="Lucida Console"/>
+          <w:color w:val="000000"/>
+          <w:bdr w:val="none" w:sz="0" w:space="0" w:color="auto" w:frame="1"/>
+        </w:rPr>
+        <w:t xml:space="preserve"> 0.6533  </w:t>
       </w:r>
       <w:r>
         <w:rPr>
@@ -3930,7 +4094,27 @@
           <w:color w:val="000000"/>
           <w:bdr w:val="none" w:sz="0" w:space="0" w:color="auto" w:frame="1"/>
         </w:rPr>
-        <w:t xml:space="preserve">    P-Value [Acc &gt; NIR] : 0.03172         </w:t>
+        <w:t xml:space="preserve">    P-Value [Acc &gt; NIR</w:t>
+      </w:r>
+      <w:proofErr w:type="gramStart"/>
+      <w:r>
+        <w:rPr>
+          <w:rStyle w:val="gd15mcfceub"/>
+          <w:rFonts w:ascii="Lucida Console" w:hAnsi="Lucida Console"/>
+          <w:color w:val="000000"/>
+          <w:bdr w:val="none" w:sz="0" w:space="0" w:color="auto" w:frame="1"/>
+        </w:rPr>
+        <w:t>] :</w:t>
+      </w:r>
+      <w:proofErr w:type="gramEnd"/>
+      <w:r>
+        <w:rPr>
+          <w:rStyle w:val="gd15mcfceub"/>
+          <w:rFonts w:ascii="Lucida Console" w:hAnsi="Lucida Console"/>
+          <w:color w:val="000000"/>
+          <w:bdr w:val="none" w:sz="0" w:space="0" w:color="auto" w:frame="1"/>
+        </w:rPr>
+        <w:t xml:space="preserve"> 0.03172         </w:t>
       </w:r>
     </w:p>
     <w:p>
@@ -3974,7 +4158,27 @@
           <w:color w:val="000000"/>
           <w:bdr w:val="none" w:sz="0" w:space="0" w:color="auto" w:frame="1"/>
         </w:rPr>
-        <w:t xml:space="preserve">                  Kappa : 0.4503          </w:t>
+        <w:t xml:space="preserve">                  </w:t>
+      </w:r>
+      <w:proofErr w:type="gramStart"/>
+      <w:r>
+        <w:rPr>
+          <w:rStyle w:val="gd15mcfceub"/>
+          <w:rFonts w:ascii="Lucida Console" w:hAnsi="Lucida Console"/>
+          <w:color w:val="000000"/>
+          <w:bdr w:val="none" w:sz="0" w:space="0" w:color="auto" w:frame="1"/>
+        </w:rPr>
+        <w:t>Kappa :</w:t>
+      </w:r>
+      <w:proofErr w:type="gramEnd"/>
+      <w:r>
+        <w:rPr>
+          <w:rStyle w:val="gd15mcfceub"/>
+          <w:rFonts w:ascii="Lucida Console" w:hAnsi="Lucida Console"/>
+          <w:color w:val="000000"/>
+          <w:bdr w:val="none" w:sz="0" w:space="0" w:color="auto" w:frame="1"/>
+        </w:rPr>
+        <w:t xml:space="preserve"> 0.4503          </w:t>
       </w:r>
     </w:p>
     <w:p>
@@ -4038,7 +4242,27 @@
           <w:color w:val="000000"/>
           <w:bdr w:val="none" w:sz="0" w:space="0" w:color="auto" w:frame="1"/>
         </w:rPr>
-        <w:t xml:space="preserve"> Test P-Value : 0.47950         </w:t>
+        <w:t xml:space="preserve"> Test P-</w:t>
+      </w:r>
+      <w:proofErr w:type="gramStart"/>
+      <w:r>
+        <w:rPr>
+          <w:rStyle w:val="gd15mcfceub"/>
+          <w:rFonts w:ascii="Lucida Console" w:hAnsi="Lucida Console"/>
+          <w:color w:val="000000"/>
+          <w:bdr w:val="none" w:sz="0" w:space="0" w:color="auto" w:frame="1"/>
+        </w:rPr>
+        <w:t>Value :</w:t>
+      </w:r>
+      <w:proofErr w:type="gramEnd"/>
+      <w:r>
+        <w:rPr>
+          <w:rStyle w:val="gd15mcfceub"/>
+          <w:rFonts w:ascii="Lucida Console" w:hAnsi="Lucida Console"/>
+          <w:color w:val="000000"/>
+          <w:bdr w:val="none" w:sz="0" w:space="0" w:color="auto" w:frame="1"/>
+        </w:rPr>
+        <w:t xml:space="preserve"> 0.47950         </w:t>
       </w:r>
     </w:p>
     <w:p>
@@ -4082,7 +4306,27 @@
           <w:color w:val="000000"/>
           <w:bdr w:val="none" w:sz="0" w:space="0" w:color="auto" w:frame="1"/>
         </w:rPr>
-        <w:t xml:space="preserve">              Precision : 0.6818          </w:t>
+        <w:t xml:space="preserve">              </w:t>
+      </w:r>
+      <w:proofErr w:type="gramStart"/>
+      <w:r>
+        <w:rPr>
+          <w:rStyle w:val="gd15mcfceub"/>
+          <w:rFonts w:ascii="Lucida Console" w:hAnsi="Lucida Console"/>
+          <w:color w:val="000000"/>
+          <w:bdr w:val="none" w:sz="0" w:space="0" w:color="auto" w:frame="1"/>
+        </w:rPr>
+        <w:t>Precision :</w:t>
+      </w:r>
+      <w:proofErr w:type="gramEnd"/>
+      <w:r>
+        <w:rPr>
+          <w:rStyle w:val="gd15mcfceub"/>
+          <w:rFonts w:ascii="Lucida Console" w:hAnsi="Lucida Console"/>
+          <w:color w:val="000000"/>
+          <w:bdr w:val="none" w:sz="0" w:space="0" w:color="auto" w:frame="1"/>
+        </w:rPr>
+        <w:t xml:space="preserve"> 0.6818          </w:t>
       </w:r>
     </w:p>
     <w:p>
@@ -4104,7 +4348,27 @@
           <w:color w:val="000000"/>
           <w:bdr w:val="none" w:sz="0" w:space="0" w:color="auto" w:frame="1"/>
         </w:rPr>
-        <w:t xml:space="preserve">                 Recall : 0.5769          </w:t>
+        <w:t xml:space="preserve">                 </w:t>
+      </w:r>
+      <w:proofErr w:type="gramStart"/>
+      <w:r>
+        <w:rPr>
+          <w:rStyle w:val="gd15mcfceub"/>
+          <w:rFonts w:ascii="Lucida Console" w:hAnsi="Lucida Console"/>
+          <w:color w:val="000000"/>
+          <w:bdr w:val="none" w:sz="0" w:space="0" w:color="auto" w:frame="1"/>
+        </w:rPr>
+        <w:t>Recall :</w:t>
+      </w:r>
+      <w:proofErr w:type="gramEnd"/>
+      <w:r>
+        <w:rPr>
+          <w:rStyle w:val="gd15mcfceub"/>
+          <w:rFonts w:ascii="Lucida Console" w:hAnsi="Lucida Console"/>
+          <w:color w:val="000000"/>
+          <w:bdr w:val="none" w:sz="0" w:space="0" w:color="auto" w:frame="1"/>
+        </w:rPr>
+        <w:t xml:space="preserve"> 0.5769          </w:t>
       </w:r>
     </w:p>
     <w:p>
@@ -4126,7 +4390,27 @@
           <w:color w:val="000000"/>
           <w:bdr w:val="none" w:sz="0" w:space="0" w:color="auto" w:frame="1"/>
         </w:rPr>
-        <w:t xml:space="preserve">                     F1 : 0.6250          </w:t>
+        <w:t xml:space="preserve">                     F</w:t>
+      </w:r>
+      <w:proofErr w:type="gramStart"/>
+      <w:r>
+        <w:rPr>
+          <w:rStyle w:val="gd15mcfceub"/>
+          <w:rFonts w:ascii="Lucida Console" w:hAnsi="Lucida Console"/>
+          <w:color w:val="000000"/>
+          <w:bdr w:val="none" w:sz="0" w:space="0" w:color="auto" w:frame="1"/>
+        </w:rPr>
+        <w:t>1 :</w:t>
+      </w:r>
+      <w:proofErr w:type="gramEnd"/>
+      <w:r>
+        <w:rPr>
+          <w:rStyle w:val="gd15mcfceub"/>
+          <w:rFonts w:ascii="Lucida Console" w:hAnsi="Lucida Console"/>
+          <w:color w:val="000000"/>
+          <w:bdr w:val="none" w:sz="0" w:space="0" w:color="auto" w:frame="1"/>
+        </w:rPr>
+        <w:t xml:space="preserve"> 0.6250          </w:t>
       </w:r>
     </w:p>
     <w:p>
@@ -4148,7 +4432,27 @@
           <w:color w:val="000000"/>
           <w:bdr w:val="none" w:sz="0" w:space="0" w:color="auto" w:frame="1"/>
         </w:rPr>
-        <w:t xml:space="preserve">             Prevalence : 0.3467          </w:t>
+        <w:t xml:space="preserve">             </w:t>
+      </w:r>
+      <w:proofErr w:type="gramStart"/>
+      <w:r>
+        <w:rPr>
+          <w:rStyle w:val="gd15mcfceub"/>
+          <w:rFonts w:ascii="Lucida Console" w:hAnsi="Lucida Console"/>
+          <w:color w:val="000000"/>
+          <w:bdr w:val="none" w:sz="0" w:space="0" w:color="auto" w:frame="1"/>
+        </w:rPr>
+        <w:t>Prevalence :</w:t>
+      </w:r>
+      <w:proofErr w:type="gramEnd"/>
+      <w:r>
+        <w:rPr>
+          <w:rStyle w:val="gd15mcfceub"/>
+          <w:rFonts w:ascii="Lucida Console" w:hAnsi="Lucida Console"/>
+          <w:color w:val="000000"/>
+          <w:bdr w:val="none" w:sz="0" w:space="0" w:color="auto" w:frame="1"/>
+        </w:rPr>
+        <w:t xml:space="preserve"> 0.3467          </w:t>
       </w:r>
     </w:p>
     <w:p>
@@ -4170,7 +4474,27 @@
           <w:color w:val="000000"/>
           <w:bdr w:val="none" w:sz="0" w:space="0" w:color="auto" w:frame="1"/>
         </w:rPr>
-        <w:t xml:space="preserve">         Detection Rate : 0.2000          </w:t>
+        <w:t xml:space="preserve">         Detection </w:t>
+      </w:r>
+      <w:proofErr w:type="gramStart"/>
+      <w:r>
+        <w:rPr>
+          <w:rStyle w:val="gd15mcfceub"/>
+          <w:rFonts w:ascii="Lucida Console" w:hAnsi="Lucida Console"/>
+          <w:color w:val="000000"/>
+          <w:bdr w:val="none" w:sz="0" w:space="0" w:color="auto" w:frame="1"/>
+        </w:rPr>
+        <w:t>Rate :</w:t>
+      </w:r>
+      <w:proofErr w:type="gramEnd"/>
+      <w:r>
+        <w:rPr>
+          <w:rStyle w:val="gd15mcfceub"/>
+          <w:rFonts w:ascii="Lucida Console" w:hAnsi="Lucida Console"/>
+          <w:color w:val="000000"/>
+          <w:bdr w:val="none" w:sz="0" w:space="0" w:color="auto" w:frame="1"/>
+        </w:rPr>
+        <w:t xml:space="preserve"> 0.2000          </w:t>
       </w:r>
     </w:p>
     <w:p>
@@ -4192,7 +4516,27 @@
           <w:color w:val="000000"/>
           <w:bdr w:val="none" w:sz="0" w:space="0" w:color="auto" w:frame="1"/>
         </w:rPr>
-        <w:t xml:space="preserve">   Detection Prevalence : 0.2933          </w:t>
+        <w:t xml:space="preserve">   Detection </w:t>
+      </w:r>
+      <w:proofErr w:type="gramStart"/>
+      <w:r>
+        <w:rPr>
+          <w:rStyle w:val="gd15mcfceub"/>
+          <w:rFonts w:ascii="Lucida Console" w:hAnsi="Lucida Console"/>
+          <w:color w:val="000000"/>
+          <w:bdr w:val="none" w:sz="0" w:space="0" w:color="auto" w:frame="1"/>
+        </w:rPr>
+        <w:t>Prevalence :</w:t>
+      </w:r>
+      <w:proofErr w:type="gramEnd"/>
+      <w:r>
+        <w:rPr>
+          <w:rStyle w:val="gd15mcfceub"/>
+          <w:rFonts w:ascii="Lucida Console" w:hAnsi="Lucida Console"/>
+          <w:color w:val="000000"/>
+          <w:bdr w:val="none" w:sz="0" w:space="0" w:color="auto" w:frame="1"/>
+        </w:rPr>
+        <w:t xml:space="preserve"> 0.2933          </w:t>
       </w:r>
     </w:p>
     <w:p>
@@ -4214,7 +4558,27 @@
           <w:color w:val="000000"/>
           <w:bdr w:val="none" w:sz="0" w:space="0" w:color="auto" w:frame="1"/>
         </w:rPr>
-        <w:t xml:space="preserve">      Balanced Accuracy : 0.7170          </w:t>
+        <w:t xml:space="preserve">      Balanced </w:t>
+      </w:r>
+      <w:proofErr w:type="gramStart"/>
+      <w:r>
+        <w:rPr>
+          <w:rStyle w:val="gd15mcfceub"/>
+          <w:rFonts w:ascii="Lucida Console" w:hAnsi="Lucida Console"/>
+          <w:color w:val="000000"/>
+          <w:bdr w:val="none" w:sz="0" w:space="0" w:color="auto" w:frame="1"/>
+        </w:rPr>
+        <w:t>Accuracy :</w:t>
+      </w:r>
+      <w:proofErr w:type="gramEnd"/>
+      <w:r>
+        <w:rPr>
+          <w:rStyle w:val="gd15mcfceub"/>
+          <w:rFonts w:ascii="Lucida Console" w:hAnsi="Lucida Console"/>
+          <w:color w:val="000000"/>
+          <w:bdr w:val="none" w:sz="0" w:space="0" w:color="auto" w:frame="1"/>
+        </w:rPr>
+        <w:t xml:space="preserve"> 0.7170          </w:t>
       </w:r>
     </w:p>
     <w:p>
@@ -4258,7 +4622,27 @@
           <w:color w:val="000000"/>
           <w:bdr w:val="none" w:sz="0" w:space="0" w:color="auto" w:frame="1"/>
         </w:rPr>
-        <w:t xml:space="preserve">       'Positive' Class : heavily </w:t>
+        <w:t xml:space="preserve">       'Positive' </w:t>
+      </w:r>
+      <w:proofErr w:type="gramStart"/>
+      <w:r>
+        <w:rPr>
+          <w:rStyle w:val="gd15mcfceub"/>
+          <w:rFonts w:ascii="Lucida Console" w:hAnsi="Lucida Console"/>
+          <w:color w:val="000000"/>
+          <w:bdr w:val="none" w:sz="0" w:space="0" w:color="auto" w:frame="1"/>
+        </w:rPr>
+        <w:t>Class :</w:t>
+      </w:r>
+      <w:proofErr w:type="gramEnd"/>
+      <w:r>
+        <w:rPr>
+          <w:rStyle w:val="gd15mcfceub"/>
+          <w:rFonts w:ascii="Lucida Console" w:hAnsi="Lucida Console"/>
+          <w:color w:val="000000"/>
+          <w:bdr w:val="none" w:sz="0" w:space="0" w:color="auto" w:frame="1"/>
+        </w:rPr>
+        <w:t xml:space="preserve"> heavily </w:t>
       </w:r>
     </w:p>
     <w:p>
@@ -4300,6 +4684,7 @@
         </w:rPr>
       </w:pPr>
       <w:proofErr w:type="spellStart"/>
+      <w:proofErr w:type="gramStart"/>
       <w:r>
         <w:rPr>
           <w:rStyle w:val="gd15mcfcktb"/>
@@ -4308,6 +4693,7 @@
         <w:t>prop.table</w:t>
       </w:r>
       <w:proofErr w:type="spellEnd"/>
+      <w:proofErr w:type="gramEnd"/>
       <w:r>
         <w:rPr>
           <w:rStyle w:val="gd15mcfcktb"/>
@@ -4518,7 +4904,7 @@
           <w:sz w:val="20"/>
           <w:szCs w:val="20"/>
         </w:rPr>
-        <w:t>model gave more accurate results than always predicting the most commonly occurring class in the data</w:t>
+        <w:t xml:space="preserve">model gave more accurate results than always predicting the most commonly occurring class in the data. The accuracy of the model is 76% which is </w:t>
       </w:r>
       <w:r>
         <w:rPr>
@@ -4528,38 +4914,8 @@
           <w:sz w:val="20"/>
           <w:szCs w:val="20"/>
         </w:rPr>
-        <w:t xml:space="preserve">. The accuracy of the model is 76% which is </w:t>
-      </w:r>
-      <w:r>
-        <w:rPr>
-          <w:rFonts w:ascii="Courier New" w:hAnsi="Courier New" w:cs="Courier New"/>
-          <w:b/>
-          <w:bCs/>
-          <w:sz w:val="20"/>
-          <w:szCs w:val="20"/>
-        </w:rPr>
         <w:lastRenderedPageBreak/>
-        <w:t>greater than the a</w:t>
-      </w:r>
-      <w:r>
-        <w:rPr>
-          <w:rFonts w:ascii="Courier New" w:hAnsi="Courier New" w:cs="Courier New"/>
-          <w:b/>
-          <w:bCs/>
-          <w:sz w:val="20"/>
-          <w:szCs w:val="20"/>
-        </w:rPr>
-        <w:t>ccuracy by predicting the most commonly occurring class in the data</w:t>
-      </w:r>
-      <w:r>
-        <w:rPr>
-          <w:rFonts w:ascii="Courier New" w:hAnsi="Courier New" w:cs="Courier New"/>
-          <w:b/>
-          <w:bCs/>
-          <w:sz w:val="20"/>
-          <w:szCs w:val="20"/>
-        </w:rPr>
-        <w:t xml:space="preserve"> (65.33%).</w:t>
+        <w:t>greater than the accuracy by predicting the most commonly occurring class in the data (65.33%).</w:t>
       </w:r>
     </w:p>
     <w:p>
@@ -4649,6 +5005,7 @@
         <w:t xml:space="preserve"> For this we need to classify data based on the variable </w:t>
       </w:r>
       <w:proofErr w:type="spellStart"/>
+      <w:proofErr w:type="gramStart"/>
       <w:r>
         <w:rPr>
           <w:rStyle w:val="gd15mcfceub"/>
@@ -4668,7 +5025,18 @@
           <w:color w:val="000000"/>
           <w:bdr w:val="none" w:sz="0" w:space="0" w:color="auto" w:frame="1"/>
         </w:rPr>
-        <w:t xml:space="preserve">(if </w:t>
+        <w:t>(</w:t>
+      </w:r>
+      <w:proofErr w:type="gramEnd"/>
+      <w:r>
+        <w:rPr>
+          <w:rStyle w:val="gd15mcfceub"/>
+          <w:b/>
+          <w:bCs/>
+          <w:color w:val="000000"/>
+          <w:bdr w:val="none" w:sz="0" w:space="0" w:color="auto" w:frame="1"/>
+        </w:rPr>
+        <w:t xml:space="preserve">if </w:t>
       </w:r>
       <w:proofErr w:type="spellStart"/>
       <w:r>
@@ -4951,6 +5319,7 @@
         </w:numPr>
         <w:jc w:val="both"/>
       </w:pPr>
+      <w:proofErr w:type="gramStart"/>
       <w:r>
         <w:rPr>
           <w:u w:val="single"/>
@@ -4958,7 +5327,11 @@
         <w:t>All</w:t>
       </w:r>
       <w:r>
-        <w:t xml:space="preserve"> of t</w:t>
+        <w:t xml:space="preserve"> of</w:t>
+      </w:r>
+      <w:proofErr w:type="gramEnd"/>
+      <w:r>
+        <w:t xml:space="preserve"> t</w:t>
       </w:r>
       <w:r>
         <w:t xml:space="preserve">he R code you used to </w:t>
@@ -4992,7 +5365,15 @@
         <w:jc w:val="both"/>
       </w:pPr>
       <w:r>
-        <w:t>Any supporting output from R commands – such as summary() or inspect() – that helped you to make decisions.</w:t>
+        <w:t xml:space="preserve">Any supporting output from R commands – such as </w:t>
+      </w:r>
+      <w:proofErr w:type="gramStart"/>
+      <w:r>
+        <w:t>summary(</w:t>
+      </w:r>
+      <w:proofErr w:type="gramEnd"/>
+      <w:r>
+        <w:t>) or inspect() – that helped you to make decisions.</w:t>
       </w:r>
     </w:p>
     <w:p>
@@ -5108,7 +5489,23 @@
           <w:b/>
           <w:color w:val="FF0000"/>
         </w:rPr>
-        <w:t>tweets &lt;- read.csv("D:/Data Mining &amp; Data Base Systems/R/tweets.csv")</w:t>
+        <w:t xml:space="preserve">tweets &lt;- </w:t>
+      </w:r>
+      <w:proofErr w:type="gramStart"/>
+      <w:r>
+        <w:rPr>
+          <w:b/>
+          <w:color w:val="FF0000"/>
+        </w:rPr>
+        <w:t>read.csv(</w:t>
+      </w:r>
+      <w:proofErr w:type="gramEnd"/>
+      <w:r>
+        <w:rPr>
+          <w:b/>
+          <w:color w:val="FF0000"/>
+        </w:rPr>
+        <w:t>"D:/Data Mining &amp; Data Base Systems/R/tweets.csv")</w:t>
       </w:r>
     </w:p>
     <w:p>
@@ -5232,7 +5629,7 @@
         </w:rPr>
         <w:t>#</w:t>
       </w:r>
-      <w:proofErr w:type="spellStart"/>
+      <w:proofErr w:type="gramStart"/>
       <w:r>
         <w:rPr>
           <w:b/>
@@ -5240,7 +5637,7 @@
         </w:rPr>
         <w:t>install.packages</w:t>
       </w:r>
-      <w:proofErr w:type="spellEnd"/>
+      <w:proofErr w:type="gramEnd"/>
       <w:r>
         <w:rPr>
           <w:b/>
@@ -5290,6 +5687,7 @@
         <w:t xml:space="preserve"> &lt;- </w:t>
       </w:r>
       <w:proofErr w:type="spellStart"/>
+      <w:proofErr w:type="gramStart"/>
       <w:r>
         <w:rPr>
           <w:b/>
@@ -5306,6 +5704,7 @@
         <w:t>(</w:t>
       </w:r>
       <w:proofErr w:type="spellStart"/>
+      <w:proofErr w:type="gramEnd"/>
       <w:r>
         <w:rPr>
           <w:b/>
@@ -5368,7 +5767,15 @@
           <w:b/>
           <w:color w:val="FF0000"/>
         </w:rPr>
-        <w:t>tm_map</w:t>
+        <w:t>tm_</w:t>
+      </w:r>
+      <w:proofErr w:type="gramStart"/>
+      <w:r>
+        <w:rPr>
+          <w:b/>
+          <w:color w:val="FF0000"/>
+        </w:rPr>
+        <w:t>map</w:t>
       </w:r>
       <w:proofErr w:type="spellEnd"/>
       <w:r>
@@ -5379,6 +5786,7 @@
         <w:t>(</w:t>
       </w:r>
       <w:proofErr w:type="spellStart"/>
+      <w:proofErr w:type="gramEnd"/>
       <w:r>
         <w:rPr>
           <w:b/>
@@ -5457,7 +5865,15 @@
           <w:b/>
           <w:color w:val="FF0000"/>
         </w:rPr>
-        <w:t>tm_map</w:t>
+        <w:t>tm_</w:t>
+      </w:r>
+      <w:proofErr w:type="gramStart"/>
+      <w:r>
+        <w:rPr>
+          <w:b/>
+          <w:color w:val="FF0000"/>
+        </w:rPr>
+        <w:t>map</w:t>
       </w:r>
       <w:proofErr w:type="spellEnd"/>
       <w:r>
@@ -5468,6 +5884,7 @@
         <w:t>(</w:t>
       </w:r>
       <w:proofErr w:type="spellStart"/>
+      <w:proofErr w:type="gramEnd"/>
       <w:r>
         <w:rPr>
           <w:b/>
@@ -5530,7 +5947,15 @@
           <w:b/>
           <w:color w:val="FF0000"/>
         </w:rPr>
-        <w:t>tm_map</w:t>
+        <w:t>tm_</w:t>
+      </w:r>
+      <w:proofErr w:type="gramStart"/>
+      <w:r>
+        <w:rPr>
+          <w:b/>
+          <w:color w:val="FF0000"/>
+        </w:rPr>
+        <w:t>map</w:t>
       </w:r>
       <w:proofErr w:type="spellEnd"/>
       <w:r>
@@ -5541,6 +5966,7 @@
         <w:t>(</w:t>
       </w:r>
       <w:proofErr w:type="spellStart"/>
+      <w:proofErr w:type="gramEnd"/>
       <w:r>
         <w:rPr>
           <w:b/>
@@ -5619,7 +6045,15 @@
           <w:b/>
           <w:color w:val="FF0000"/>
         </w:rPr>
-        <w:t>tm_map</w:t>
+        <w:t>tm_</w:t>
+      </w:r>
+      <w:proofErr w:type="gramStart"/>
+      <w:r>
+        <w:rPr>
+          <w:b/>
+          <w:color w:val="FF0000"/>
+        </w:rPr>
+        <w:t>map</w:t>
       </w:r>
       <w:proofErr w:type="spellEnd"/>
       <w:r>
@@ -5630,6 +6064,7 @@
         <w:t>(</w:t>
       </w:r>
       <w:proofErr w:type="spellStart"/>
+      <w:proofErr w:type="gramEnd"/>
       <w:r>
         <w:rPr>
           <w:b/>
@@ -5677,7 +6112,7 @@
         </w:rPr>
         <w:t>#</w:t>
       </w:r>
-      <w:proofErr w:type="spellStart"/>
+      <w:proofErr w:type="gramStart"/>
       <w:r>
         <w:rPr>
           <w:b/>
@@ -5685,15 +6120,33 @@
         </w:rPr>
         <w:t>install.packages</w:t>
       </w:r>
-      <w:proofErr w:type="spellEnd"/>
-      <w:r>
-        <w:rPr>
-          <w:b/>
-          <w:color w:val="FF0000"/>
-        </w:rPr>
-        <w:t>("</w:t>
-      </w:r>
-      <w:proofErr w:type="spellStart"/>
+      <w:proofErr w:type="gramEnd"/>
+      <w:r>
+        <w:rPr>
+          <w:b/>
+          <w:color w:val="FF0000"/>
+        </w:rPr>
+        <w:t>("SnowballC")</w:t>
+      </w:r>
+    </w:p>
+    <w:p>
+      <w:pPr>
+        <w:jc w:val="both"/>
+        <w:rPr>
+          <w:b/>
+          <w:color w:val="FF0000"/>
+        </w:rPr>
+      </w:pPr>
+      <w:proofErr w:type="gramStart"/>
+      <w:r>
+        <w:rPr>
+          <w:b/>
+          <w:color w:val="FF0000"/>
+        </w:rPr>
+        <w:t>library(</w:t>
+      </w:r>
+      <w:proofErr w:type="spellStart"/>
+      <w:proofErr w:type="gramEnd"/>
       <w:r>
         <w:rPr>
           <w:b/>
@@ -5707,38 +6160,6 @@
           <w:b/>
           <w:color w:val="FF0000"/>
         </w:rPr>
-        <w:t>")</w:t>
-      </w:r>
-    </w:p>
-    <w:p>
-      <w:pPr>
-        <w:jc w:val="both"/>
-        <w:rPr>
-          <w:b/>
-          <w:color w:val="FF0000"/>
-        </w:rPr>
-      </w:pPr>
-      <w:r>
-        <w:rPr>
-          <w:b/>
-          <w:color w:val="FF0000"/>
-        </w:rPr>
-        <w:t>library(</w:t>
-      </w:r>
-      <w:proofErr w:type="spellStart"/>
-      <w:r>
-        <w:rPr>
-          <w:b/>
-          <w:color w:val="FF0000"/>
-        </w:rPr>
-        <w:t>SnowballC</w:t>
-      </w:r>
-      <w:proofErr w:type="spellEnd"/>
-      <w:r>
-        <w:rPr>
-          <w:b/>
-          <w:color w:val="FF0000"/>
-        </w:rPr>
         <w:t>)</w:t>
       </w:r>
     </w:p>
@@ -5772,7 +6193,15 @@
           <w:b/>
           <w:color w:val="FF0000"/>
         </w:rPr>
-        <w:t>tm_map</w:t>
+        <w:t>tm_</w:t>
+      </w:r>
+      <w:proofErr w:type="gramStart"/>
+      <w:r>
+        <w:rPr>
+          <w:b/>
+          <w:color w:val="FF0000"/>
+        </w:rPr>
+        <w:t>map</w:t>
       </w:r>
       <w:proofErr w:type="spellEnd"/>
       <w:r>
@@ -5783,6 +6212,7 @@
         <w:t>(</w:t>
       </w:r>
       <w:proofErr w:type="spellStart"/>
+      <w:proofErr w:type="gramEnd"/>
       <w:r>
         <w:rPr>
           <w:b/>
@@ -5845,7 +6275,15 @@
           <w:b/>
           <w:color w:val="FF0000"/>
         </w:rPr>
-        <w:t>tm_map</w:t>
+        <w:t>tm_</w:t>
+      </w:r>
+      <w:proofErr w:type="gramStart"/>
+      <w:r>
+        <w:rPr>
+          <w:b/>
+          <w:color w:val="FF0000"/>
+        </w:rPr>
+        <w:t>map</w:t>
       </w:r>
       <w:proofErr w:type="spellEnd"/>
       <w:r>
@@ -5856,6 +6294,7 @@
         <w:t>(</w:t>
       </w:r>
       <w:proofErr w:type="spellStart"/>
+      <w:proofErr w:type="gramEnd"/>
       <w:r>
         <w:rPr>
           <w:b/>
@@ -5979,6 +6418,7 @@
         </w:rPr>
       </w:pPr>
       <w:proofErr w:type="spellStart"/>
+      <w:proofErr w:type="gramStart"/>
       <w:r>
         <w:rPr>
           <w:b/>
@@ -5987,6 +6427,7 @@
         <w:t>set.seed</w:t>
       </w:r>
       <w:proofErr w:type="spellEnd"/>
+      <w:proofErr w:type="gramEnd"/>
       <w:r>
         <w:rPr>
           <w:b/>
@@ -6008,7 +6449,23 @@
           <w:b/>
           <w:color w:val="FF0000"/>
         </w:rPr>
-        <w:t>train = sample(1:nrow(tweets),</w:t>
+        <w:t>train = sample(</w:t>
+      </w:r>
+      <w:proofErr w:type="gramStart"/>
+      <w:r>
+        <w:rPr>
+          <w:b/>
+          <w:color w:val="FF0000"/>
+        </w:rPr>
+        <w:t>1:nrow</w:t>
+      </w:r>
+      <w:proofErr w:type="gramEnd"/>
+      <w:r>
+        <w:rPr>
+          <w:b/>
+          <w:color w:val="FF0000"/>
+        </w:rPr>
+        <w:t>(tweets),</w:t>
       </w:r>
       <w:proofErr w:type="spellStart"/>
       <w:r>
@@ -6057,6 +6514,343 @@
           <w:b/>
           <w:color w:val="FF0000"/>
         </w:rPr>
+        <w:t>tweets_dtm_</w:t>
+      </w:r>
+      <w:proofErr w:type="gramStart"/>
+      <w:r>
+        <w:rPr>
+          <w:b/>
+          <w:color w:val="FF0000"/>
+        </w:rPr>
+        <w:t>train</w:t>
+      </w:r>
+      <w:proofErr w:type="spellEnd"/>
+      <w:r>
+        <w:rPr>
+          <w:b/>
+          <w:color w:val="FF0000"/>
+        </w:rPr>
+        <w:t xml:space="preserve">  &lt;</w:t>
+      </w:r>
+      <w:proofErr w:type="gramEnd"/>
+      <w:r>
+        <w:rPr>
+          <w:b/>
+          <w:color w:val="FF0000"/>
+        </w:rPr>
+        <w:t xml:space="preserve">- </w:t>
+      </w:r>
+      <w:proofErr w:type="spellStart"/>
+      <w:r>
+        <w:rPr>
+          <w:b/>
+          <w:color w:val="FF0000"/>
+        </w:rPr>
+        <w:t>tweets_dtm</w:t>
+      </w:r>
+      <w:proofErr w:type="spellEnd"/>
+      <w:r>
+        <w:rPr>
+          <w:b/>
+          <w:color w:val="FF0000"/>
+        </w:rPr>
+        <w:t>[train, ]</w:t>
+      </w:r>
+    </w:p>
+    <w:p>
+      <w:pPr>
+        <w:jc w:val="both"/>
+        <w:rPr>
+          <w:b/>
+          <w:color w:val="FF0000"/>
+        </w:rPr>
+      </w:pPr>
+      <w:proofErr w:type="spellStart"/>
+      <w:r>
+        <w:rPr>
+          <w:b/>
+          <w:color w:val="FF0000"/>
+        </w:rPr>
+        <w:t>tweets_dtm_</w:t>
+      </w:r>
+      <w:proofErr w:type="gramStart"/>
+      <w:r>
+        <w:rPr>
+          <w:b/>
+          <w:color w:val="FF0000"/>
+        </w:rPr>
+        <w:t>test</w:t>
+      </w:r>
+      <w:proofErr w:type="spellEnd"/>
+      <w:r>
+        <w:rPr>
+          <w:b/>
+          <w:color w:val="FF0000"/>
+        </w:rPr>
+        <w:t xml:space="preserve">  &lt;</w:t>
+      </w:r>
+      <w:proofErr w:type="gramEnd"/>
+      <w:r>
+        <w:rPr>
+          <w:b/>
+          <w:color w:val="FF0000"/>
+        </w:rPr>
+        <w:t xml:space="preserve">- </w:t>
+      </w:r>
+      <w:proofErr w:type="spellStart"/>
+      <w:r>
+        <w:rPr>
+          <w:b/>
+          <w:color w:val="FF0000"/>
+        </w:rPr>
+        <w:t>tweets_dtm</w:t>
+      </w:r>
+      <w:proofErr w:type="spellEnd"/>
+      <w:r>
+        <w:rPr>
+          <w:b/>
+          <w:color w:val="FF0000"/>
+        </w:rPr>
+        <w:t>[-train, ]</w:t>
+      </w:r>
+    </w:p>
+    <w:p>
+      <w:pPr>
+        <w:jc w:val="both"/>
+        <w:rPr>
+          <w:b/>
+          <w:color w:val="FF0000"/>
+        </w:rPr>
+      </w:pPr>
+      <w:proofErr w:type="spellStart"/>
+      <w:r>
+        <w:rPr>
+          <w:b/>
+          <w:color w:val="FF0000"/>
+        </w:rPr>
+        <w:t>tweets_train_labels</w:t>
+      </w:r>
+      <w:proofErr w:type="spellEnd"/>
+      <w:r>
+        <w:rPr>
+          <w:b/>
+          <w:color w:val="FF0000"/>
+        </w:rPr>
+        <w:t xml:space="preserve"> &lt;- </w:t>
+      </w:r>
+      <w:proofErr w:type="gramStart"/>
+      <w:r>
+        <w:rPr>
+          <w:b/>
+          <w:color w:val="FF0000"/>
+        </w:rPr>
+        <w:t>tweets[</w:t>
+      </w:r>
+      <w:proofErr w:type="gramEnd"/>
+      <w:r>
+        <w:rPr>
+          <w:b/>
+          <w:color w:val="FF0000"/>
+        </w:rPr>
+        <w:t>train, ]$name</w:t>
+      </w:r>
+    </w:p>
+    <w:p>
+      <w:pPr>
+        <w:jc w:val="both"/>
+        <w:rPr>
+          <w:b/>
+          <w:color w:val="FF0000"/>
+        </w:rPr>
+      </w:pPr>
+      <w:proofErr w:type="spellStart"/>
+      <w:r>
+        <w:rPr>
+          <w:b/>
+          <w:color w:val="FF0000"/>
+        </w:rPr>
+        <w:t>tweets_test_</w:t>
+      </w:r>
+      <w:proofErr w:type="gramStart"/>
+      <w:r>
+        <w:rPr>
+          <w:b/>
+          <w:color w:val="FF0000"/>
+        </w:rPr>
+        <w:t>labels</w:t>
+      </w:r>
+      <w:proofErr w:type="spellEnd"/>
+      <w:r>
+        <w:rPr>
+          <w:b/>
+          <w:color w:val="FF0000"/>
+        </w:rPr>
+        <w:t xml:space="preserve">  &lt;</w:t>
+      </w:r>
+      <w:proofErr w:type="gramEnd"/>
+      <w:r>
+        <w:rPr>
+          <w:b/>
+          <w:color w:val="FF0000"/>
+        </w:rPr>
+        <w:t>- tweets[-train, ]$name</w:t>
+      </w:r>
+    </w:p>
+    <w:p>
+      <w:pPr>
+        <w:jc w:val="both"/>
+        <w:rPr>
+          <w:b/>
+          <w:color w:val="FF0000"/>
+        </w:rPr>
+      </w:pPr>
+      <w:proofErr w:type="spellStart"/>
+      <w:r>
+        <w:rPr>
+          <w:b/>
+          <w:color w:val="FF0000"/>
+        </w:rPr>
+        <w:t>barry</w:t>
+      </w:r>
+      <w:proofErr w:type="spellEnd"/>
+      <w:r>
+        <w:rPr>
+          <w:b/>
+          <w:color w:val="FF0000"/>
+        </w:rPr>
+        <w:t xml:space="preserve"> &lt;- </w:t>
+      </w:r>
+      <w:proofErr w:type="gramStart"/>
+      <w:r>
+        <w:rPr>
+          <w:b/>
+          <w:color w:val="FF0000"/>
+        </w:rPr>
+        <w:t>subset(</w:t>
+      </w:r>
+      <w:proofErr w:type="gramEnd"/>
+      <w:r>
+        <w:rPr>
+          <w:b/>
+          <w:color w:val="FF0000"/>
+        </w:rPr>
+        <w:t>tweets, name == "Barry")</w:t>
+      </w:r>
+    </w:p>
+    <w:p>
+      <w:pPr>
+        <w:jc w:val="both"/>
+        <w:rPr>
+          <w:b/>
+          <w:color w:val="FF0000"/>
+        </w:rPr>
+      </w:pPr>
+      <w:proofErr w:type="gramStart"/>
+      <w:r>
+        <w:rPr>
+          <w:b/>
+          <w:color w:val="FF0000"/>
+        </w:rPr>
+        <w:t>don  &lt;</w:t>
+      </w:r>
+      <w:proofErr w:type="gramEnd"/>
+      <w:r>
+        <w:rPr>
+          <w:b/>
+          <w:color w:val="FF0000"/>
+        </w:rPr>
+        <w:t>- subset(tweets, name == "Don")</w:t>
+      </w:r>
+    </w:p>
+    <w:p>
+      <w:pPr>
+        <w:jc w:val="both"/>
+        <w:rPr>
+          <w:b/>
+          <w:color w:val="FF0000"/>
+        </w:rPr>
+      </w:pPr>
+      <w:proofErr w:type="spellStart"/>
+      <w:r>
+        <w:rPr>
+          <w:b/>
+          <w:color w:val="FF0000"/>
+        </w:rPr>
+        <w:t>hillary</w:t>
+      </w:r>
+      <w:proofErr w:type="spellEnd"/>
+      <w:r>
+        <w:rPr>
+          <w:b/>
+          <w:color w:val="FF0000"/>
+        </w:rPr>
+        <w:t xml:space="preserve"> &lt;- </w:t>
+      </w:r>
+      <w:proofErr w:type="gramStart"/>
+      <w:r>
+        <w:rPr>
+          <w:b/>
+          <w:color w:val="FF0000"/>
+        </w:rPr>
+        <w:t>subset(</w:t>
+      </w:r>
+      <w:proofErr w:type="gramEnd"/>
+      <w:r>
+        <w:rPr>
+          <w:b/>
+          <w:color w:val="FF0000"/>
+        </w:rPr>
+        <w:t>tweets, name == "Hillary")</w:t>
+      </w:r>
+    </w:p>
+    <w:p>
+      <w:pPr>
+        <w:jc w:val="both"/>
+        <w:rPr>
+          <w:b/>
+          <w:color w:val="FF0000"/>
+        </w:rPr>
+      </w:pPr>
+      <w:proofErr w:type="spellStart"/>
+      <w:r>
+        <w:rPr>
+          <w:b/>
+          <w:color w:val="FF0000"/>
+        </w:rPr>
+        <w:t>tweets_freq_words</w:t>
+      </w:r>
+      <w:proofErr w:type="spellEnd"/>
+      <w:r>
+        <w:rPr>
+          <w:b/>
+          <w:color w:val="FF0000"/>
+        </w:rPr>
+        <w:t xml:space="preserve"> &lt;- </w:t>
+      </w:r>
+      <w:proofErr w:type="spellStart"/>
+      <w:proofErr w:type="gramStart"/>
+      <w:r>
+        <w:rPr>
+          <w:b/>
+          <w:color w:val="FF0000"/>
+        </w:rPr>
+        <w:t>findFreqTerms</w:t>
+      </w:r>
+      <w:proofErr w:type="spellEnd"/>
+      <w:r>
+        <w:rPr>
+          <w:b/>
+          <w:color w:val="FF0000"/>
+        </w:rPr>
+        <w:t>(</w:t>
+      </w:r>
+      <w:proofErr w:type="spellStart"/>
+      <w:proofErr w:type="gramEnd"/>
+      <w:r>
+        <w:rPr>
+          <w:b/>
+          <w:color w:val="FF0000"/>
+        </w:rPr>
         <w:t>tweets_dtm_train</w:t>
       </w:r>
       <w:proofErr w:type="spellEnd"/>
@@ -6065,74 +6859,482 @@
           <w:b/>
           <w:color w:val="FF0000"/>
         </w:rPr>
-        <w:t xml:space="preserve">  &lt;- </w:t>
-      </w:r>
-      <w:proofErr w:type="spellStart"/>
-      <w:r>
-        <w:rPr>
-          <w:b/>
-          <w:color w:val="FF0000"/>
-        </w:rPr>
-        <w:t>tweets_dtm</w:t>
-      </w:r>
-      <w:proofErr w:type="spellEnd"/>
-      <w:r>
-        <w:rPr>
-          <w:b/>
-          <w:color w:val="FF0000"/>
-        </w:rPr>
-        <w:t>[train, ]</w:t>
-      </w:r>
-    </w:p>
-    <w:p>
-      <w:pPr>
-        <w:jc w:val="both"/>
-        <w:rPr>
-          <w:b/>
-          <w:color w:val="FF0000"/>
-        </w:rPr>
-      </w:pPr>
-      <w:proofErr w:type="spellStart"/>
-      <w:r>
-        <w:rPr>
-          <w:b/>
-          <w:color w:val="FF0000"/>
-        </w:rPr>
-        <w:t>tweets_dtm_test</w:t>
-      </w:r>
-      <w:proofErr w:type="spellEnd"/>
-      <w:r>
-        <w:rPr>
-          <w:b/>
-          <w:color w:val="FF0000"/>
-        </w:rPr>
-        <w:t xml:space="preserve">  &lt;- </w:t>
-      </w:r>
-      <w:proofErr w:type="spellStart"/>
-      <w:r>
-        <w:rPr>
-          <w:b/>
-          <w:color w:val="FF0000"/>
-        </w:rPr>
-        <w:t>tweets_dtm</w:t>
-      </w:r>
-      <w:proofErr w:type="spellEnd"/>
-      <w:r>
-        <w:rPr>
-          <w:b/>
-          <w:color w:val="FF0000"/>
-        </w:rPr>
-        <w:t>[-train, ]</w:t>
-      </w:r>
-    </w:p>
-    <w:p>
-      <w:pPr>
-        <w:jc w:val="both"/>
-        <w:rPr>
-          <w:b/>
-          <w:color w:val="FF0000"/>
-        </w:rPr>
-      </w:pPr>
+        <w:t>, 5)</w:t>
+      </w:r>
+    </w:p>
+    <w:p>
+      <w:pPr>
+        <w:jc w:val="both"/>
+        <w:rPr>
+          <w:b/>
+          <w:color w:val="FF0000"/>
+        </w:rPr>
+      </w:pPr>
+      <w:proofErr w:type="spellStart"/>
+      <w:r>
+        <w:rPr>
+          <w:b/>
+          <w:color w:val="FF0000"/>
+        </w:rPr>
+        <w:t>tweets_dtm_freq_train</w:t>
+      </w:r>
+      <w:proofErr w:type="spellEnd"/>
+      <w:r>
+        <w:rPr>
+          <w:b/>
+          <w:color w:val="FF0000"/>
+        </w:rPr>
+        <w:t xml:space="preserve"> &lt;- </w:t>
+      </w:r>
+      <w:proofErr w:type="spellStart"/>
+      <w:r>
+        <w:rPr>
+          <w:b/>
+          <w:color w:val="FF0000"/>
+        </w:rPr>
+        <w:t>tweets_dtm_</w:t>
+      </w:r>
+      <w:proofErr w:type="gramStart"/>
+      <w:r>
+        <w:rPr>
+          <w:b/>
+          <w:color w:val="FF0000"/>
+        </w:rPr>
+        <w:t>train</w:t>
+      </w:r>
+      <w:proofErr w:type="spellEnd"/>
+      <w:r>
+        <w:rPr>
+          <w:b/>
+          <w:color w:val="FF0000"/>
+        </w:rPr>
+        <w:t>[</w:t>
+      </w:r>
+      <w:proofErr w:type="gramEnd"/>
+      <w:r>
+        <w:rPr>
+          <w:b/>
+          <w:color w:val="FF0000"/>
+        </w:rPr>
+        <w:t xml:space="preserve"> , </w:t>
+      </w:r>
+      <w:proofErr w:type="spellStart"/>
+      <w:r>
+        <w:rPr>
+          <w:b/>
+          <w:color w:val="FF0000"/>
+        </w:rPr>
+        <w:t>tweets_freq_words</w:t>
+      </w:r>
+      <w:proofErr w:type="spellEnd"/>
+      <w:r>
+        <w:rPr>
+          <w:b/>
+          <w:color w:val="FF0000"/>
+        </w:rPr>
+        <w:t>]</w:t>
+      </w:r>
+    </w:p>
+    <w:p>
+      <w:pPr>
+        <w:jc w:val="both"/>
+        <w:rPr>
+          <w:b/>
+          <w:color w:val="FF0000"/>
+        </w:rPr>
+      </w:pPr>
+      <w:proofErr w:type="spellStart"/>
+      <w:r>
+        <w:rPr>
+          <w:b/>
+          <w:color w:val="FF0000"/>
+        </w:rPr>
+        <w:t>tweets_dtm_freq_test</w:t>
+      </w:r>
+      <w:proofErr w:type="spellEnd"/>
+      <w:r>
+        <w:rPr>
+          <w:b/>
+          <w:color w:val="FF0000"/>
+        </w:rPr>
+        <w:t xml:space="preserve"> &lt;- </w:t>
+      </w:r>
+      <w:proofErr w:type="spellStart"/>
+      <w:r>
+        <w:rPr>
+          <w:b/>
+          <w:color w:val="FF0000"/>
+        </w:rPr>
+        <w:t>tweets_dtm_</w:t>
+      </w:r>
+      <w:proofErr w:type="gramStart"/>
+      <w:r>
+        <w:rPr>
+          <w:b/>
+          <w:color w:val="FF0000"/>
+        </w:rPr>
+        <w:t>test</w:t>
+      </w:r>
+      <w:proofErr w:type="spellEnd"/>
+      <w:r>
+        <w:rPr>
+          <w:b/>
+          <w:color w:val="FF0000"/>
+        </w:rPr>
+        <w:t>[</w:t>
+      </w:r>
+      <w:proofErr w:type="gramEnd"/>
+      <w:r>
+        <w:rPr>
+          <w:b/>
+          <w:color w:val="FF0000"/>
+        </w:rPr>
+        <w:t xml:space="preserve"> , </w:t>
+      </w:r>
+      <w:proofErr w:type="spellStart"/>
+      <w:r>
+        <w:rPr>
+          <w:b/>
+          <w:color w:val="FF0000"/>
+        </w:rPr>
+        <w:t>tweets_freq_words</w:t>
+      </w:r>
+      <w:proofErr w:type="spellEnd"/>
+      <w:r>
+        <w:rPr>
+          <w:b/>
+          <w:color w:val="FF0000"/>
+        </w:rPr>
+        <w:t>]</w:t>
+      </w:r>
+    </w:p>
+    <w:p>
+      <w:pPr>
+        <w:jc w:val="both"/>
+        <w:rPr>
+          <w:b/>
+          <w:color w:val="FF0000"/>
+        </w:rPr>
+      </w:pPr>
+      <w:proofErr w:type="spellStart"/>
+      <w:r>
+        <w:rPr>
+          <w:b/>
+          <w:color w:val="FF0000"/>
+        </w:rPr>
+        <w:t>convert_counts</w:t>
+      </w:r>
+      <w:proofErr w:type="spellEnd"/>
+      <w:r>
+        <w:rPr>
+          <w:b/>
+          <w:color w:val="FF0000"/>
+        </w:rPr>
+        <w:t xml:space="preserve"> &lt;- function(x) {</w:t>
+      </w:r>
+    </w:p>
+    <w:p>
+      <w:pPr>
+        <w:jc w:val="both"/>
+        <w:rPr>
+          <w:b/>
+          <w:color w:val="FF0000"/>
+        </w:rPr>
+      </w:pPr>
+      <w:r>
+        <w:rPr>
+          <w:b/>
+          <w:color w:val="FF0000"/>
+        </w:rPr>
+        <w:t xml:space="preserve">  </w:t>
+      </w:r>
+      <w:proofErr w:type="gramStart"/>
+      <w:r>
+        <w:rPr>
+          <w:b/>
+          <w:color w:val="FF0000"/>
+        </w:rPr>
+        <w:t>return(</w:t>
+      </w:r>
+      <w:proofErr w:type="spellStart"/>
+      <w:proofErr w:type="gramEnd"/>
+      <w:r>
+        <w:rPr>
+          <w:b/>
+          <w:color w:val="FF0000"/>
+        </w:rPr>
+        <w:t>ifelse</w:t>
+      </w:r>
+      <w:proofErr w:type="spellEnd"/>
+      <w:r>
+        <w:rPr>
+          <w:b/>
+          <w:color w:val="FF0000"/>
+        </w:rPr>
+        <w:t>(x &gt; 0, "Yes", "No"))</w:t>
+      </w:r>
+    </w:p>
+    <w:p>
+      <w:pPr>
+        <w:jc w:val="both"/>
+        <w:rPr>
+          <w:b/>
+          <w:color w:val="FF0000"/>
+        </w:rPr>
+      </w:pPr>
+      <w:r>
+        <w:rPr>
+          <w:b/>
+          <w:color w:val="FF0000"/>
+        </w:rPr>
+        <w:t>}</w:t>
+      </w:r>
+    </w:p>
+    <w:p>
+      <w:pPr>
+        <w:jc w:val="both"/>
+        <w:rPr>
+          <w:b/>
+          <w:color w:val="FF0000"/>
+        </w:rPr>
+      </w:pPr>
+      <w:proofErr w:type="spellStart"/>
+      <w:r>
+        <w:rPr>
+          <w:b/>
+          <w:color w:val="FF0000"/>
+        </w:rPr>
+        <w:t>tweets_train</w:t>
+      </w:r>
+      <w:proofErr w:type="spellEnd"/>
+      <w:r>
+        <w:rPr>
+          <w:b/>
+          <w:color w:val="FF0000"/>
+        </w:rPr>
+        <w:t xml:space="preserve"> &lt;- </w:t>
+      </w:r>
+      <w:proofErr w:type="gramStart"/>
+      <w:r>
+        <w:rPr>
+          <w:b/>
+          <w:color w:val="FF0000"/>
+        </w:rPr>
+        <w:t>apply(</w:t>
+      </w:r>
+      <w:proofErr w:type="spellStart"/>
+      <w:proofErr w:type="gramEnd"/>
+      <w:r>
+        <w:rPr>
+          <w:b/>
+          <w:color w:val="FF0000"/>
+        </w:rPr>
+        <w:t>tweets_dtm_freq_train</w:t>
+      </w:r>
+      <w:proofErr w:type="spellEnd"/>
+      <w:r>
+        <w:rPr>
+          <w:b/>
+          <w:color w:val="FF0000"/>
+        </w:rPr>
+        <w:t xml:space="preserve">, MARGIN = 2, </w:t>
+      </w:r>
+      <w:proofErr w:type="spellStart"/>
+      <w:r>
+        <w:rPr>
+          <w:b/>
+          <w:color w:val="FF0000"/>
+        </w:rPr>
+        <w:t>convert_counts</w:t>
+      </w:r>
+      <w:proofErr w:type="spellEnd"/>
+      <w:r>
+        <w:rPr>
+          <w:b/>
+          <w:color w:val="FF0000"/>
+        </w:rPr>
+        <w:t>)</w:t>
+      </w:r>
+    </w:p>
+    <w:p>
+      <w:pPr>
+        <w:jc w:val="both"/>
+        <w:rPr>
+          <w:b/>
+          <w:color w:val="FF0000"/>
+        </w:rPr>
+      </w:pPr>
+      <w:proofErr w:type="spellStart"/>
+      <w:r>
+        <w:rPr>
+          <w:b/>
+          <w:color w:val="FF0000"/>
+        </w:rPr>
+        <w:t>tweets_</w:t>
+      </w:r>
+      <w:proofErr w:type="gramStart"/>
+      <w:r>
+        <w:rPr>
+          <w:b/>
+          <w:color w:val="FF0000"/>
+        </w:rPr>
+        <w:t>test</w:t>
+      </w:r>
+      <w:proofErr w:type="spellEnd"/>
+      <w:r>
+        <w:rPr>
+          <w:b/>
+          <w:color w:val="FF0000"/>
+        </w:rPr>
+        <w:t xml:space="preserve">  &lt;</w:t>
+      </w:r>
+      <w:proofErr w:type="gramEnd"/>
+      <w:r>
+        <w:rPr>
+          <w:b/>
+          <w:color w:val="FF0000"/>
+        </w:rPr>
+        <w:t>- apply(</w:t>
+      </w:r>
+      <w:proofErr w:type="spellStart"/>
+      <w:r>
+        <w:rPr>
+          <w:b/>
+          <w:color w:val="FF0000"/>
+        </w:rPr>
+        <w:t>tweets_dtm_freq_test</w:t>
+      </w:r>
+      <w:proofErr w:type="spellEnd"/>
+      <w:r>
+        <w:rPr>
+          <w:b/>
+          <w:color w:val="FF0000"/>
+        </w:rPr>
+        <w:t xml:space="preserve">, MARGIN = 2, </w:t>
+      </w:r>
+      <w:proofErr w:type="spellStart"/>
+      <w:r>
+        <w:rPr>
+          <w:b/>
+          <w:color w:val="FF0000"/>
+        </w:rPr>
+        <w:t>convert_counts</w:t>
+      </w:r>
+      <w:proofErr w:type="spellEnd"/>
+      <w:r>
+        <w:rPr>
+          <w:b/>
+          <w:color w:val="FF0000"/>
+        </w:rPr>
+        <w:t>)</w:t>
+      </w:r>
+    </w:p>
+    <w:p>
+      <w:pPr>
+        <w:jc w:val="both"/>
+        <w:rPr>
+          <w:b/>
+          <w:color w:val="FF0000"/>
+        </w:rPr>
+      </w:pPr>
+      <w:r>
+        <w:rPr>
+          <w:b/>
+          <w:color w:val="FF0000"/>
+        </w:rPr>
+        <w:t>#</w:t>
+      </w:r>
+      <w:proofErr w:type="gramStart"/>
+      <w:r>
+        <w:rPr>
+          <w:b/>
+          <w:color w:val="FF0000"/>
+        </w:rPr>
+        <w:t>install.packages</w:t>
+      </w:r>
+      <w:proofErr w:type="gramEnd"/>
+      <w:r>
+        <w:rPr>
+          <w:b/>
+          <w:color w:val="FF0000"/>
+        </w:rPr>
+        <w:t>("e1071")</w:t>
+      </w:r>
+    </w:p>
+    <w:p>
+      <w:pPr>
+        <w:jc w:val="both"/>
+        <w:rPr>
+          <w:b/>
+          <w:color w:val="FF0000"/>
+        </w:rPr>
+      </w:pPr>
+      <w:r>
+        <w:rPr>
+          <w:b/>
+          <w:color w:val="FF0000"/>
+        </w:rPr>
+        <w:t>library(e1071)</w:t>
+      </w:r>
+    </w:p>
+    <w:p>
+      <w:pPr>
+        <w:jc w:val="both"/>
+        <w:rPr>
+          <w:b/>
+          <w:color w:val="FF0000"/>
+        </w:rPr>
+      </w:pPr>
+      <w:proofErr w:type="spellStart"/>
+      <w:r>
+        <w:rPr>
+          <w:b/>
+          <w:color w:val="FF0000"/>
+        </w:rPr>
+        <w:t>tweets_classifier</w:t>
+      </w:r>
+      <w:proofErr w:type="spellEnd"/>
+      <w:r>
+        <w:rPr>
+          <w:b/>
+          <w:color w:val="FF0000"/>
+        </w:rPr>
+        <w:t xml:space="preserve"> &lt;- </w:t>
+      </w:r>
+      <w:proofErr w:type="spellStart"/>
+      <w:proofErr w:type="gramStart"/>
+      <w:r>
+        <w:rPr>
+          <w:b/>
+          <w:color w:val="FF0000"/>
+        </w:rPr>
+        <w:t>naiveBayes</w:t>
+      </w:r>
+      <w:proofErr w:type="spellEnd"/>
+      <w:r>
+        <w:rPr>
+          <w:b/>
+          <w:color w:val="FF0000"/>
+        </w:rPr>
+        <w:t>(</w:t>
+      </w:r>
+      <w:proofErr w:type="spellStart"/>
+      <w:proofErr w:type="gramEnd"/>
+      <w:r>
+        <w:rPr>
+          <w:b/>
+          <w:color w:val="FF0000"/>
+        </w:rPr>
+        <w:t>tweets_train</w:t>
+      </w:r>
+      <w:proofErr w:type="spellEnd"/>
+      <w:r>
+        <w:rPr>
+          <w:b/>
+          <w:color w:val="FF0000"/>
+        </w:rPr>
+        <w:t xml:space="preserve">, </w:t>
+      </w:r>
       <w:proofErr w:type="spellStart"/>
       <w:r>
         <w:rPr>
@@ -6147,115 +7349,24 @@
           <w:b/>
           <w:color w:val="FF0000"/>
         </w:rPr>
-        <w:t xml:space="preserve"> &lt;- tweets[train, ]$name</w:t>
-      </w:r>
-    </w:p>
-    <w:p>
-      <w:pPr>
-        <w:jc w:val="both"/>
-        <w:rPr>
-          <w:b/>
-          <w:color w:val="FF0000"/>
-        </w:rPr>
-      </w:pPr>
-      <w:proofErr w:type="spellStart"/>
-      <w:r>
-        <w:rPr>
-          <w:b/>
-          <w:color w:val="FF0000"/>
-        </w:rPr>
-        <w:t>tweets_test_labels</w:t>
-      </w:r>
-      <w:proofErr w:type="spellEnd"/>
-      <w:r>
-        <w:rPr>
-          <w:b/>
-          <w:color w:val="FF0000"/>
-        </w:rPr>
-        <w:t xml:space="preserve">  &lt;- tweets[-train, ]$name</w:t>
-      </w:r>
-    </w:p>
-    <w:p>
-      <w:pPr>
-        <w:jc w:val="both"/>
-        <w:rPr>
-          <w:b/>
-          <w:color w:val="FF0000"/>
-        </w:rPr>
-      </w:pPr>
-      <w:proofErr w:type="spellStart"/>
-      <w:r>
-        <w:rPr>
-          <w:b/>
-          <w:color w:val="FF0000"/>
-        </w:rPr>
-        <w:t>barry</w:t>
-      </w:r>
-      <w:proofErr w:type="spellEnd"/>
-      <w:r>
-        <w:rPr>
-          <w:b/>
-          <w:color w:val="FF0000"/>
-        </w:rPr>
-        <w:t xml:space="preserve"> &lt;- subset(tweets, name == "Barry")</w:t>
-      </w:r>
-    </w:p>
-    <w:p>
-      <w:pPr>
-        <w:jc w:val="both"/>
-        <w:rPr>
-          <w:b/>
-          <w:color w:val="FF0000"/>
-        </w:rPr>
-      </w:pPr>
-      <w:r>
-        <w:rPr>
-          <w:b/>
-          <w:color w:val="FF0000"/>
-        </w:rPr>
-        <w:t>don  &lt;- subset(tweets, name == "Don")</w:t>
-      </w:r>
-    </w:p>
-    <w:p>
-      <w:pPr>
-        <w:jc w:val="both"/>
-        <w:rPr>
-          <w:b/>
-          <w:color w:val="FF0000"/>
-        </w:rPr>
-      </w:pPr>
-      <w:proofErr w:type="spellStart"/>
-      <w:r>
-        <w:rPr>
-          <w:b/>
-          <w:color w:val="FF0000"/>
-        </w:rPr>
-        <w:t>hillary</w:t>
-      </w:r>
-      <w:proofErr w:type="spellEnd"/>
-      <w:r>
-        <w:rPr>
-          <w:b/>
-          <w:color w:val="FF0000"/>
-        </w:rPr>
-        <w:t xml:space="preserve"> &lt;- subset(tweets, name == "Hillary")</w:t>
-      </w:r>
-    </w:p>
-    <w:p>
-      <w:pPr>
-        <w:jc w:val="both"/>
-        <w:rPr>
-          <w:b/>
-          <w:color w:val="FF0000"/>
-        </w:rPr>
-      </w:pPr>
-      <w:proofErr w:type="spellStart"/>
-      <w:r>
-        <w:rPr>
-          <w:b/>
-          <w:color w:val="FF0000"/>
-        </w:rPr>
-        <w:t>tweets_freq_words</w:t>
+        <w:t>)</w:t>
+      </w:r>
+    </w:p>
+    <w:p>
+      <w:pPr>
+        <w:jc w:val="both"/>
+        <w:rPr>
+          <w:b/>
+          <w:color w:val="FF0000"/>
+        </w:rPr>
+      </w:pPr>
+      <w:proofErr w:type="spellStart"/>
+      <w:r>
+        <w:rPr>
+          <w:b/>
+          <w:color w:val="FF0000"/>
+        </w:rPr>
+        <w:t>tweets_test_pred</w:t>
       </w:r>
       <w:proofErr w:type="spellEnd"/>
       <w:r>
@@ -6265,13 +7376,152 @@
         </w:rPr>
         <w:t xml:space="preserve"> &lt;- </w:t>
       </w:r>
-      <w:proofErr w:type="spellStart"/>
-      <w:r>
-        <w:rPr>
-          <w:b/>
-          <w:color w:val="FF0000"/>
-        </w:rPr>
-        <w:t>findFreqTerms</w:t>
+      <w:proofErr w:type="gramStart"/>
+      <w:r>
+        <w:rPr>
+          <w:b/>
+          <w:color w:val="FF0000"/>
+        </w:rPr>
+        <w:t>predict(</w:t>
+      </w:r>
+      <w:proofErr w:type="spellStart"/>
+      <w:proofErr w:type="gramEnd"/>
+      <w:r>
+        <w:rPr>
+          <w:b/>
+          <w:color w:val="FF0000"/>
+        </w:rPr>
+        <w:t>tweets_classifier</w:t>
+      </w:r>
+      <w:proofErr w:type="spellEnd"/>
+      <w:r>
+        <w:rPr>
+          <w:b/>
+          <w:color w:val="FF0000"/>
+        </w:rPr>
+        <w:t xml:space="preserve">, </w:t>
+      </w:r>
+      <w:proofErr w:type="spellStart"/>
+      <w:r>
+        <w:rPr>
+          <w:b/>
+          <w:color w:val="FF0000"/>
+        </w:rPr>
+        <w:t>tweets_test</w:t>
+      </w:r>
+      <w:proofErr w:type="spellEnd"/>
+      <w:r>
+        <w:rPr>
+          <w:b/>
+          <w:color w:val="FF0000"/>
+        </w:rPr>
+        <w:t>)</w:t>
+      </w:r>
+    </w:p>
+    <w:p>
+      <w:pPr>
+        <w:jc w:val="both"/>
+        <w:rPr>
+          <w:b/>
+          <w:color w:val="FF0000"/>
+        </w:rPr>
+      </w:pPr>
+      <w:r>
+        <w:rPr>
+          <w:b/>
+          <w:color w:val="FF0000"/>
+        </w:rPr>
+        <w:t>summary(</w:t>
+      </w:r>
+      <w:proofErr w:type="spellStart"/>
+      <w:r>
+        <w:rPr>
+          <w:b/>
+          <w:color w:val="FF0000"/>
+        </w:rPr>
+        <w:t>tweets_test_pred</w:t>
+      </w:r>
+      <w:proofErr w:type="spellEnd"/>
+      <w:r>
+        <w:rPr>
+          <w:b/>
+          <w:color w:val="FF0000"/>
+        </w:rPr>
+        <w:t>)</w:t>
+      </w:r>
+    </w:p>
+    <w:p>
+      <w:pPr>
+        <w:jc w:val="both"/>
+        <w:rPr>
+          <w:b/>
+          <w:color w:val="FF0000"/>
+        </w:rPr>
+      </w:pPr>
+    </w:p>
+    <w:p>
+      <w:pPr>
+        <w:jc w:val="both"/>
+        <w:rPr>
+          <w:b/>
+          <w:color w:val="FF0000"/>
+        </w:rPr>
+      </w:pPr>
+      <w:r>
+        <w:rPr>
+          <w:b/>
+          <w:color w:val="FF0000"/>
+        </w:rPr>
+        <w:t>#</w:t>
+      </w:r>
+      <w:proofErr w:type="gramStart"/>
+      <w:r>
+        <w:rPr>
+          <w:b/>
+          <w:color w:val="FF0000"/>
+        </w:rPr>
+        <w:t>install.packages</w:t>
+      </w:r>
+      <w:proofErr w:type="gramEnd"/>
+      <w:r>
+        <w:rPr>
+          <w:b/>
+          <w:color w:val="FF0000"/>
+        </w:rPr>
+        <w:t>("caret")</w:t>
+      </w:r>
+    </w:p>
+    <w:p>
+      <w:pPr>
+        <w:jc w:val="both"/>
+        <w:rPr>
+          <w:b/>
+          <w:color w:val="FF0000"/>
+        </w:rPr>
+      </w:pPr>
+      <w:r>
+        <w:rPr>
+          <w:b/>
+          <w:color w:val="FF0000"/>
+        </w:rPr>
+        <w:t>library(caret)</w:t>
+      </w:r>
+    </w:p>
+    <w:p>
+      <w:pPr>
+        <w:jc w:val="both"/>
+        <w:rPr>
+          <w:b/>
+          <w:color w:val="FF0000"/>
+        </w:rPr>
+      </w:pPr>
+      <w:proofErr w:type="spellStart"/>
+      <w:r>
+        <w:rPr>
+          <w:b/>
+          <w:color w:val="FF0000"/>
+        </w:rPr>
+        <w:t>confusionMatrix</w:t>
       </w:r>
       <w:proofErr w:type="spellEnd"/>
       <w:r>
@@ -6282,615 +7532,7 @@
         <w:t>(</w:t>
       </w:r>
       <w:proofErr w:type="spellStart"/>
-      <w:r>
-        <w:rPr>
-          <w:b/>
-          <w:color w:val="FF0000"/>
-        </w:rPr>
-        <w:t>tweets_dtm_train</w:t>
-      </w:r>
-      <w:proofErr w:type="spellEnd"/>
-      <w:r>
-        <w:rPr>
-          <w:b/>
-          <w:color w:val="FF0000"/>
-        </w:rPr>
-        <w:t>, 5)</w:t>
-      </w:r>
-    </w:p>
-    <w:p>
-      <w:pPr>
-        <w:jc w:val="both"/>
-        <w:rPr>
-          <w:b/>
-          <w:color w:val="FF0000"/>
-        </w:rPr>
-      </w:pPr>
-      <w:proofErr w:type="spellStart"/>
-      <w:r>
-        <w:rPr>
-          <w:b/>
-          <w:color w:val="FF0000"/>
-        </w:rPr>
-        <w:t>tweets_dtm_freq_train</w:t>
-      </w:r>
-      <w:proofErr w:type="spellEnd"/>
-      <w:r>
-        <w:rPr>
-          <w:b/>
-          <w:color w:val="FF0000"/>
-        </w:rPr>
-        <w:t xml:space="preserve"> &lt;- </w:t>
-      </w:r>
-      <w:proofErr w:type="spellStart"/>
-      <w:r>
-        <w:rPr>
-          <w:b/>
-          <w:color w:val="FF0000"/>
-        </w:rPr>
-        <w:t>tweets_dtm_train</w:t>
-      </w:r>
-      <w:proofErr w:type="spellEnd"/>
-      <w:r>
-        <w:rPr>
-          <w:b/>
-          <w:color w:val="FF0000"/>
-        </w:rPr>
-        <w:t xml:space="preserve">[ , </w:t>
-      </w:r>
-      <w:proofErr w:type="spellStart"/>
-      <w:r>
-        <w:rPr>
-          <w:b/>
-          <w:color w:val="FF0000"/>
-        </w:rPr>
-        <w:t>tweets_freq_words</w:t>
-      </w:r>
-      <w:proofErr w:type="spellEnd"/>
-      <w:r>
-        <w:rPr>
-          <w:b/>
-          <w:color w:val="FF0000"/>
-        </w:rPr>
-        <w:t>]</w:t>
-      </w:r>
-    </w:p>
-    <w:p>
-      <w:pPr>
-        <w:jc w:val="both"/>
-        <w:rPr>
-          <w:b/>
-          <w:color w:val="FF0000"/>
-        </w:rPr>
-      </w:pPr>
-      <w:proofErr w:type="spellStart"/>
-      <w:r>
-        <w:rPr>
-          <w:b/>
-          <w:color w:val="FF0000"/>
-        </w:rPr>
-        <w:t>tweets_dtm_freq_test</w:t>
-      </w:r>
-      <w:proofErr w:type="spellEnd"/>
-      <w:r>
-        <w:rPr>
-          <w:b/>
-          <w:color w:val="FF0000"/>
-        </w:rPr>
-        <w:t xml:space="preserve"> &lt;- </w:t>
-      </w:r>
-      <w:proofErr w:type="spellStart"/>
-      <w:r>
-        <w:rPr>
-          <w:b/>
-          <w:color w:val="FF0000"/>
-        </w:rPr>
-        <w:t>tweets_dtm_test</w:t>
-      </w:r>
-      <w:proofErr w:type="spellEnd"/>
-      <w:r>
-        <w:rPr>
-          <w:b/>
-          <w:color w:val="FF0000"/>
-        </w:rPr>
-        <w:t xml:space="preserve">[ , </w:t>
-      </w:r>
-      <w:proofErr w:type="spellStart"/>
-      <w:r>
-        <w:rPr>
-          <w:b/>
-          <w:color w:val="FF0000"/>
-        </w:rPr>
-        <w:t>tweets_freq_words</w:t>
-      </w:r>
-      <w:proofErr w:type="spellEnd"/>
-      <w:r>
-        <w:rPr>
-          <w:b/>
-          <w:color w:val="FF0000"/>
-        </w:rPr>
-        <w:t>]</w:t>
-      </w:r>
-    </w:p>
-    <w:p>
-      <w:pPr>
-        <w:jc w:val="both"/>
-        <w:rPr>
-          <w:b/>
-          <w:color w:val="FF0000"/>
-        </w:rPr>
-      </w:pPr>
-      <w:proofErr w:type="spellStart"/>
-      <w:r>
-        <w:rPr>
-          <w:b/>
-          <w:color w:val="FF0000"/>
-        </w:rPr>
-        <w:t>convert_counts</w:t>
-      </w:r>
-      <w:proofErr w:type="spellEnd"/>
-      <w:r>
-        <w:rPr>
-          <w:b/>
-          <w:color w:val="FF0000"/>
-        </w:rPr>
-        <w:t xml:space="preserve"> &lt;- function(x) {</w:t>
-      </w:r>
-    </w:p>
-    <w:p>
-      <w:pPr>
-        <w:jc w:val="both"/>
-        <w:rPr>
-          <w:b/>
-          <w:color w:val="FF0000"/>
-        </w:rPr>
-      </w:pPr>
-      <w:r>
-        <w:rPr>
-          <w:b/>
-          <w:color w:val="FF0000"/>
-        </w:rPr>
-        <w:t xml:space="preserve">  return(</w:t>
-      </w:r>
-      <w:proofErr w:type="spellStart"/>
-      <w:r>
-        <w:rPr>
-          <w:b/>
-          <w:color w:val="FF0000"/>
-        </w:rPr>
-        <w:t>ifelse</w:t>
-      </w:r>
-      <w:proofErr w:type="spellEnd"/>
-      <w:r>
-        <w:rPr>
-          <w:b/>
-          <w:color w:val="FF0000"/>
-        </w:rPr>
-        <w:t>(x &gt; 0, "Yes", "No"))</w:t>
-      </w:r>
-    </w:p>
-    <w:p>
-      <w:pPr>
-        <w:jc w:val="both"/>
-        <w:rPr>
-          <w:b/>
-          <w:color w:val="FF0000"/>
-        </w:rPr>
-      </w:pPr>
-      <w:r>
-        <w:rPr>
-          <w:b/>
-          <w:color w:val="FF0000"/>
-        </w:rPr>
-        <w:t>}</w:t>
-      </w:r>
-    </w:p>
-    <w:p>
-      <w:pPr>
-        <w:jc w:val="both"/>
-        <w:rPr>
-          <w:b/>
-          <w:color w:val="FF0000"/>
-        </w:rPr>
-      </w:pPr>
-      <w:proofErr w:type="spellStart"/>
-      <w:r>
-        <w:rPr>
-          <w:b/>
-          <w:color w:val="FF0000"/>
-        </w:rPr>
-        <w:t>tweets_train</w:t>
-      </w:r>
-      <w:proofErr w:type="spellEnd"/>
-      <w:r>
-        <w:rPr>
-          <w:b/>
-          <w:color w:val="FF0000"/>
-        </w:rPr>
-        <w:t xml:space="preserve"> &lt;- apply(</w:t>
-      </w:r>
-      <w:proofErr w:type="spellStart"/>
-      <w:r>
-        <w:rPr>
-          <w:b/>
-          <w:color w:val="FF0000"/>
-        </w:rPr>
-        <w:t>tweets_dtm_freq_train</w:t>
-      </w:r>
-      <w:proofErr w:type="spellEnd"/>
-      <w:r>
-        <w:rPr>
-          <w:b/>
-          <w:color w:val="FF0000"/>
-        </w:rPr>
-        <w:t xml:space="preserve">, MARGIN = 2, </w:t>
-      </w:r>
-      <w:proofErr w:type="spellStart"/>
-      <w:r>
-        <w:rPr>
-          <w:b/>
-          <w:color w:val="FF0000"/>
-        </w:rPr>
-        <w:t>convert_counts</w:t>
-      </w:r>
-      <w:proofErr w:type="spellEnd"/>
-      <w:r>
-        <w:rPr>
-          <w:b/>
-          <w:color w:val="FF0000"/>
-        </w:rPr>
-        <w:t>)</w:t>
-      </w:r>
-    </w:p>
-    <w:p>
-      <w:pPr>
-        <w:jc w:val="both"/>
-        <w:rPr>
-          <w:b/>
-          <w:color w:val="FF0000"/>
-        </w:rPr>
-      </w:pPr>
-      <w:proofErr w:type="spellStart"/>
-      <w:r>
-        <w:rPr>
-          <w:b/>
-          <w:color w:val="FF0000"/>
-        </w:rPr>
-        <w:t>tweets_test</w:t>
-      </w:r>
-      <w:proofErr w:type="spellEnd"/>
-      <w:r>
-        <w:rPr>
-          <w:b/>
-          <w:color w:val="FF0000"/>
-        </w:rPr>
-        <w:t xml:space="preserve">  &lt;- apply(</w:t>
-      </w:r>
-      <w:proofErr w:type="spellStart"/>
-      <w:r>
-        <w:rPr>
-          <w:b/>
-          <w:color w:val="FF0000"/>
-        </w:rPr>
-        <w:t>tweets_dtm_freq_test</w:t>
-      </w:r>
-      <w:proofErr w:type="spellEnd"/>
-      <w:r>
-        <w:rPr>
-          <w:b/>
-          <w:color w:val="FF0000"/>
-        </w:rPr>
-        <w:t xml:space="preserve">, MARGIN = 2, </w:t>
-      </w:r>
-      <w:proofErr w:type="spellStart"/>
-      <w:r>
-        <w:rPr>
-          <w:b/>
-          <w:color w:val="FF0000"/>
-        </w:rPr>
-        <w:t>convert_counts</w:t>
-      </w:r>
-      <w:proofErr w:type="spellEnd"/>
-      <w:r>
-        <w:rPr>
-          <w:b/>
-          <w:color w:val="FF0000"/>
-        </w:rPr>
-        <w:t>)</w:t>
-      </w:r>
-    </w:p>
-    <w:p>
-      <w:pPr>
-        <w:jc w:val="both"/>
-        <w:rPr>
-          <w:b/>
-          <w:color w:val="FF0000"/>
-        </w:rPr>
-      </w:pPr>
-      <w:r>
-        <w:rPr>
-          <w:b/>
-          <w:color w:val="FF0000"/>
-        </w:rPr>
-        <w:t>#</w:t>
-      </w:r>
-      <w:proofErr w:type="spellStart"/>
-      <w:r>
-        <w:rPr>
-          <w:b/>
-          <w:color w:val="FF0000"/>
-        </w:rPr>
-        <w:t>install.packages</w:t>
-      </w:r>
-      <w:proofErr w:type="spellEnd"/>
-      <w:r>
-        <w:rPr>
-          <w:b/>
-          <w:color w:val="FF0000"/>
-        </w:rPr>
-        <w:t>("e1071")</w:t>
-      </w:r>
-    </w:p>
-    <w:p>
-      <w:pPr>
-        <w:jc w:val="both"/>
-        <w:rPr>
-          <w:b/>
-          <w:color w:val="FF0000"/>
-        </w:rPr>
-      </w:pPr>
-      <w:r>
-        <w:rPr>
-          <w:b/>
-          <w:color w:val="FF0000"/>
-        </w:rPr>
-        <w:t>library(e1071)</w:t>
-      </w:r>
-    </w:p>
-    <w:p>
-      <w:pPr>
-        <w:jc w:val="both"/>
-        <w:rPr>
-          <w:b/>
-          <w:color w:val="FF0000"/>
-        </w:rPr>
-      </w:pPr>
-      <w:proofErr w:type="spellStart"/>
-      <w:r>
-        <w:rPr>
-          <w:b/>
-          <w:color w:val="FF0000"/>
-        </w:rPr>
-        <w:t>tweets_classifier</w:t>
-      </w:r>
-      <w:proofErr w:type="spellEnd"/>
-      <w:r>
-        <w:rPr>
-          <w:b/>
-          <w:color w:val="FF0000"/>
-        </w:rPr>
-        <w:t xml:space="preserve"> &lt;- </w:t>
-      </w:r>
-      <w:proofErr w:type="spellStart"/>
-      <w:r>
-        <w:rPr>
-          <w:b/>
-          <w:color w:val="FF0000"/>
-        </w:rPr>
-        <w:t>naiveBayes</w:t>
-      </w:r>
-      <w:proofErr w:type="spellEnd"/>
-      <w:r>
-        <w:rPr>
-          <w:b/>
-          <w:color w:val="FF0000"/>
-        </w:rPr>
-        <w:t>(</w:t>
-      </w:r>
-      <w:proofErr w:type="spellStart"/>
-      <w:r>
-        <w:rPr>
-          <w:b/>
-          <w:color w:val="FF0000"/>
-        </w:rPr>
-        <w:t>tweets_train</w:t>
-      </w:r>
-      <w:proofErr w:type="spellEnd"/>
-      <w:r>
-        <w:rPr>
-          <w:b/>
-          <w:color w:val="FF0000"/>
-        </w:rPr>
-        <w:t xml:space="preserve">, </w:t>
-      </w:r>
-      <w:proofErr w:type="spellStart"/>
-      <w:r>
-        <w:rPr>
-          <w:b/>
-          <w:color w:val="FF0000"/>
-        </w:rPr>
-        <w:t>tweets_train_labels</w:t>
-      </w:r>
-      <w:proofErr w:type="spellEnd"/>
-      <w:r>
-        <w:rPr>
-          <w:b/>
-          <w:color w:val="FF0000"/>
-        </w:rPr>
-        <w:t>)</w:t>
-      </w:r>
-    </w:p>
-    <w:p>
-      <w:pPr>
-        <w:jc w:val="both"/>
-        <w:rPr>
-          <w:b/>
-          <w:color w:val="FF0000"/>
-        </w:rPr>
-      </w:pPr>
-      <w:proofErr w:type="spellStart"/>
-      <w:r>
-        <w:rPr>
-          <w:b/>
-          <w:color w:val="FF0000"/>
-        </w:rPr>
-        <w:t>tweets_test_pred</w:t>
-      </w:r>
-      <w:proofErr w:type="spellEnd"/>
-      <w:r>
-        <w:rPr>
-          <w:b/>
-          <w:color w:val="FF0000"/>
-        </w:rPr>
-        <w:t xml:space="preserve"> &lt;- predict(</w:t>
-      </w:r>
-      <w:proofErr w:type="spellStart"/>
-      <w:r>
-        <w:rPr>
-          <w:b/>
-          <w:color w:val="FF0000"/>
-        </w:rPr>
-        <w:t>tweets_classifier</w:t>
-      </w:r>
-      <w:proofErr w:type="spellEnd"/>
-      <w:r>
-        <w:rPr>
-          <w:b/>
-          <w:color w:val="FF0000"/>
-        </w:rPr>
-        <w:t xml:space="preserve">, </w:t>
-      </w:r>
-      <w:proofErr w:type="spellStart"/>
-      <w:r>
-        <w:rPr>
-          <w:b/>
-          <w:color w:val="FF0000"/>
-        </w:rPr>
-        <w:t>tweets_test</w:t>
-      </w:r>
-      <w:proofErr w:type="spellEnd"/>
-      <w:r>
-        <w:rPr>
-          <w:b/>
-          <w:color w:val="FF0000"/>
-        </w:rPr>
-        <w:t>)</w:t>
-      </w:r>
-    </w:p>
-    <w:p>
-      <w:pPr>
-        <w:jc w:val="both"/>
-        <w:rPr>
-          <w:b/>
-          <w:color w:val="FF0000"/>
-        </w:rPr>
-      </w:pPr>
-      <w:r>
-        <w:rPr>
-          <w:b/>
-          <w:color w:val="FF0000"/>
-        </w:rPr>
-        <w:t>summary(</w:t>
-      </w:r>
-      <w:proofErr w:type="spellStart"/>
-      <w:r>
-        <w:rPr>
-          <w:b/>
-          <w:color w:val="FF0000"/>
-        </w:rPr>
-        <w:t>tweets_test_pred</w:t>
-      </w:r>
-      <w:proofErr w:type="spellEnd"/>
-      <w:r>
-        <w:rPr>
-          <w:b/>
-          <w:color w:val="FF0000"/>
-        </w:rPr>
-        <w:t>)</w:t>
-      </w:r>
-    </w:p>
-    <w:p>
-      <w:pPr>
-        <w:jc w:val="both"/>
-        <w:rPr>
-          <w:b/>
-          <w:color w:val="FF0000"/>
-        </w:rPr>
-      </w:pPr>
-    </w:p>
-    <w:p>
-      <w:pPr>
-        <w:jc w:val="both"/>
-        <w:rPr>
-          <w:b/>
-          <w:color w:val="FF0000"/>
-        </w:rPr>
-      </w:pPr>
-      <w:r>
-        <w:rPr>
-          <w:b/>
-          <w:color w:val="FF0000"/>
-        </w:rPr>
-        <w:t>#</w:t>
-      </w:r>
-      <w:proofErr w:type="spellStart"/>
-      <w:r>
-        <w:rPr>
-          <w:b/>
-          <w:color w:val="FF0000"/>
-        </w:rPr>
-        <w:t>install.packages</w:t>
-      </w:r>
-      <w:proofErr w:type="spellEnd"/>
-      <w:r>
-        <w:rPr>
-          <w:b/>
-          <w:color w:val="FF0000"/>
-        </w:rPr>
-        <w:t>("caret")</w:t>
-      </w:r>
-    </w:p>
-    <w:p>
-      <w:pPr>
-        <w:jc w:val="both"/>
-        <w:rPr>
-          <w:b/>
-          <w:color w:val="FF0000"/>
-        </w:rPr>
-      </w:pPr>
-      <w:r>
-        <w:rPr>
-          <w:b/>
-          <w:color w:val="FF0000"/>
-        </w:rPr>
-        <w:t>library(caret)</w:t>
-      </w:r>
-    </w:p>
-    <w:p>
-      <w:pPr>
-        <w:jc w:val="both"/>
-        <w:rPr>
-          <w:b/>
-          <w:color w:val="FF0000"/>
-        </w:rPr>
-      </w:pPr>
-      <w:proofErr w:type="spellStart"/>
-      <w:r>
-        <w:rPr>
-          <w:b/>
-          <w:color w:val="FF0000"/>
-        </w:rPr>
-        <w:t>confusionMatrix</w:t>
-      </w:r>
-      <w:proofErr w:type="spellEnd"/>
-      <w:r>
-        <w:rPr>
-          <w:b/>
-          <w:color w:val="FF0000"/>
-        </w:rPr>
-        <w:t>(</w:t>
-      </w:r>
-      <w:proofErr w:type="spellStart"/>
+      <w:proofErr w:type="gramStart"/>
       <w:r>
         <w:rPr>
           <w:b/>
@@ -6899,6 +7541,7 @@
         <w:t>as.factor</w:t>
       </w:r>
       <w:proofErr w:type="spellEnd"/>
+      <w:proofErr w:type="gramEnd"/>
       <w:r>
         <w:rPr>
           <w:b/>
@@ -7193,7 +7836,33 @@
           <w:szCs w:val="20"/>
           <w:bdr w:val="none" w:sz="0" w:space="0" w:color="auto" w:frame="1"/>
         </w:rPr>
-        <w:t xml:space="preserve">   Barry     549  91      69</w:t>
+        <w:t xml:space="preserve">   Barry     </w:t>
+      </w:r>
+      <w:proofErr w:type="gramStart"/>
+      <w:r>
+        <w:rPr>
+          <w:rFonts w:ascii="Lucida Console" w:hAnsi="Lucida Console" w:cs="Courier New"/>
+          <w:b/>
+          <w:bCs/>
+          <w:color w:val="000000"/>
+          <w:sz w:val="20"/>
+          <w:szCs w:val="20"/>
+          <w:bdr w:val="none" w:sz="0" w:space="0" w:color="auto" w:frame="1"/>
+        </w:rPr>
+        <w:t>549  91</w:t>
+      </w:r>
+      <w:proofErr w:type="gramEnd"/>
+      <w:r>
+        <w:rPr>
+          <w:rFonts w:ascii="Lucida Console" w:hAnsi="Lucida Console" w:cs="Courier New"/>
+          <w:b/>
+          <w:bCs/>
+          <w:color w:val="000000"/>
+          <w:sz w:val="20"/>
+          <w:szCs w:val="20"/>
+          <w:bdr w:val="none" w:sz="0" w:space="0" w:color="auto" w:frame="1"/>
+        </w:rPr>
+        <w:t xml:space="preserve">      69</w:t>
       </w:r>
     </w:p>
     <w:p>
@@ -7284,7 +7953,33 @@
           <w:szCs w:val="20"/>
           <w:bdr w:val="none" w:sz="0" w:space="0" w:color="auto" w:frame="1"/>
         </w:rPr>
-        <w:t xml:space="preserve">   Hillary    44  52     510</w:t>
+        <w:t xml:space="preserve">   Hillary    </w:t>
+      </w:r>
+      <w:proofErr w:type="gramStart"/>
+      <w:r>
+        <w:rPr>
+          <w:rFonts w:ascii="Lucida Console" w:hAnsi="Lucida Console" w:cs="Courier New"/>
+          <w:b/>
+          <w:bCs/>
+          <w:color w:val="000000"/>
+          <w:sz w:val="20"/>
+          <w:szCs w:val="20"/>
+          <w:bdr w:val="none" w:sz="0" w:space="0" w:color="auto" w:frame="1"/>
+        </w:rPr>
+        <w:t>44  52</w:t>
+      </w:r>
+      <w:proofErr w:type="gramEnd"/>
+      <w:r>
+        <w:rPr>
+          <w:rFonts w:ascii="Lucida Console" w:hAnsi="Lucida Console" w:cs="Courier New"/>
+          <w:b/>
+          <w:bCs/>
+          <w:color w:val="000000"/>
+          <w:sz w:val="20"/>
+          <w:szCs w:val="20"/>
+          <w:bdr w:val="none" w:sz="0" w:space="0" w:color="auto" w:frame="1"/>
+        </w:rPr>
+        <w:t xml:space="preserve">     510</w:t>
       </w:r>
     </w:p>
     <w:p>
@@ -7444,6 +8139,7 @@
         </w:rPr>
         <w:t xml:space="preserve">               </w:t>
       </w:r>
+      <w:proofErr w:type="gramStart"/>
       <w:r>
         <w:rPr>
           <w:rFonts w:ascii="Lucida Console" w:hAnsi="Lucida Console" w:cs="Courier New"/>
@@ -7454,7 +8150,20 @@
           <w:szCs w:val="20"/>
           <w:bdr w:val="none" w:sz="0" w:space="0" w:color="auto" w:frame="1"/>
         </w:rPr>
-        <w:t xml:space="preserve">Accuracy : 0.835          </w:t>
+        <w:t>Accuracy :</w:t>
+      </w:r>
+      <w:proofErr w:type="gramEnd"/>
+      <w:r>
+        <w:rPr>
+          <w:rFonts w:ascii="Lucida Console" w:hAnsi="Lucida Console" w:cs="Courier New"/>
+          <w:b/>
+          <w:bCs/>
+          <w:color w:val="000000"/>
+          <w:sz w:val="20"/>
+          <w:szCs w:val="20"/>
+          <w:bdr w:val="none" w:sz="0" w:space="0" w:color="auto" w:frame="1"/>
+        </w:rPr>
+        <w:t xml:space="preserve"> 0.835          </w:t>
       </w:r>
     </w:p>
     <w:p>
@@ -7495,7 +8204,29 @@
           <w:szCs w:val="20"/>
           <w:bdr w:val="none" w:sz="0" w:space="0" w:color="auto" w:frame="1"/>
         </w:rPr>
-        <w:t xml:space="preserve">                 95% CI : (0.817, 0.8519)</w:t>
+        <w:t xml:space="preserve">                 95% </w:t>
+      </w:r>
+      <w:proofErr w:type="gramStart"/>
+      <w:r>
+        <w:rPr>
+          <w:rFonts w:ascii="Lucida Console" w:hAnsi="Lucida Console" w:cs="Courier New"/>
+          <w:color w:val="000000"/>
+          <w:sz w:val="20"/>
+          <w:szCs w:val="20"/>
+          <w:bdr w:val="none" w:sz="0" w:space="0" w:color="auto" w:frame="1"/>
+        </w:rPr>
+        <w:t>CI :</w:t>
+      </w:r>
+      <w:proofErr w:type="gramEnd"/>
+      <w:r>
+        <w:rPr>
+          <w:rFonts w:ascii="Lucida Console" w:hAnsi="Lucida Console" w:cs="Courier New"/>
+          <w:color w:val="000000"/>
+          <w:sz w:val="20"/>
+          <w:szCs w:val="20"/>
+          <w:bdr w:val="none" w:sz="0" w:space="0" w:color="auto" w:frame="1"/>
+        </w:rPr>
+        <w:t xml:space="preserve"> (0.817, 0.8519)</w:t>
       </w:r>
     </w:p>
     <w:p>
@@ -7536,7 +8267,29 @@
           <w:szCs w:val="20"/>
           <w:bdr w:val="none" w:sz="0" w:space="0" w:color="auto" w:frame="1"/>
         </w:rPr>
-        <w:t xml:space="preserve">    No Information Rate : 0.3394         </w:t>
+        <w:t xml:space="preserve">    No Information </w:t>
+      </w:r>
+      <w:proofErr w:type="gramStart"/>
+      <w:r>
+        <w:rPr>
+          <w:rFonts w:ascii="Lucida Console" w:hAnsi="Lucida Console" w:cs="Courier New"/>
+          <w:color w:val="000000"/>
+          <w:sz w:val="20"/>
+          <w:szCs w:val="20"/>
+          <w:bdr w:val="none" w:sz="0" w:space="0" w:color="auto" w:frame="1"/>
+        </w:rPr>
+        <w:t>Rate :</w:t>
+      </w:r>
+      <w:proofErr w:type="gramEnd"/>
+      <w:r>
+        <w:rPr>
+          <w:rFonts w:ascii="Lucida Console" w:hAnsi="Lucida Console" w:cs="Courier New"/>
+          <w:color w:val="000000"/>
+          <w:sz w:val="20"/>
+          <w:szCs w:val="20"/>
+          <w:bdr w:val="none" w:sz="0" w:space="0" w:color="auto" w:frame="1"/>
+        </w:rPr>
+        <w:t xml:space="preserve"> 0.3394         </w:t>
       </w:r>
     </w:p>
     <w:p>
@@ -7577,7 +8330,29 @@
           <w:szCs w:val="20"/>
           <w:bdr w:val="none" w:sz="0" w:space="0" w:color="auto" w:frame="1"/>
         </w:rPr>
-        <w:t xml:space="preserve">    P-Value [Acc &gt; NIR] : &lt; 2.2e-16      </w:t>
+        <w:t xml:space="preserve">    P-Value [Acc &gt; NIR</w:t>
+      </w:r>
+      <w:proofErr w:type="gramStart"/>
+      <w:r>
+        <w:rPr>
+          <w:rFonts w:ascii="Lucida Console" w:hAnsi="Lucida Console" w:cs="Courier New"/>
+          <w:color w:val="000000"/>
+          <w:sz w:val="20"/>
+          <w:szCs w:val="20"/>
+          <w:bdr w:val="none" w:sz="0" w:space="0" w:color="auto" w:frame="1"/>
+        </w:rPr>
+        <w:t>] :</w:t>
+      </w:r>
+      <w:proofErr w:type="gramEnd"/>
+      <w:r>
+        <w:rPr>
+          <w:rFonts w:ascii="Lucida Console" w:hAnsi="Lucida Console" w:cs="Courier New"/>
+          <w:color w:val="000000"/>
+          <w:sz w:val="20"/>
+          <w:szCs w:val="20"/>
+          <w:bdr w:val="none" w:sz="0" w:space="0" w:color="auto" w:frame="1"/>
+        </w:rPr>
+        <w:t xml:space="preserve"> &lt; 2.2e-16      </w:t>
       </w:r>
     </w:p>
     <w:p>
@@ -7659,7 +8434,29 @@
           <w:szCs w:val="20"/>
           <w:bdr w:val="none" w:sz="0" w:space="0" w:color="auto" w:frame="1"/>
         </w:rPr>
-        <w:t xml:space="preserve">                  Kappa : 0.7523         </w:t>
+        <w:t xml:space="preserve">                  </w:t>
+      </w:r>
+      <w:proofErr w:type="gramStart"/>
+      <w:r>
+        <w:rPr>
+          <w:rFonts w:ascii="Lucida Console" w:hAnsi="Lucida Console" w:cs="Courier New"/>
+          <w:color w:val="000000"/>
+          <w:sz w:val="20"/>
+          <w:szCs w:val="20"/>
+          <w:bdr w:val="none" w:sz="0" w:space="0" w:color="auto" w:frame="1"/>
+        </w:rPr>
+        <w:t>Kappa :</w:t>
+      </w:r>
+      <w:proofErr w:type="gramEnd"/>
+      <w:r>
+        <w:rPr>
+          <w:rFonts w:ascii="Lucida Console" w:hAnsi="Lucida Console" w:cs="Courier New"/>
+          <w:color w:val="000000"/>
+          <w:sz w:val="20"/>
+          <w:szCs w:val="20"/>
+          <w:bdr w:val="none" w:sz="0" w:space="0" w:color="auto" w:frame="1"/>
+        </w:rPr>
+        <w:t xml:space="preserve"> 0.7523         </w:t>
       </w:r>
     </w:p>
     <w:p>
@@ -7763,7 +8560,29 @@
           <w:szCs w:val="20"/>
           <w:bdr w:val="none" w:sz="0" w:space="0" w:color="auto" w:frame="1"/>
         </w:rPr>
-        <w:t xml:space="preserve"> Test P-Value : &lt; 2.2e-16      </w:t>
+        <w:t xml:space="preserve"> Test P-</w:t>
+      </w:r>
+      <w:proofErr w:type="gramStart"/>
+      <w:r>
+        <w:rPr>
+          <w:rFonts w:ascii="Lucida Console" w:hAnsi="Lucida Console" w:cs="Courier New"/>
+          <w:color w:val="000000"/>
+          <w:sz w:val="20"/>
+          <w:szCs w:val="20"/>
+          <w:bdr w:val="none" w:sz="0" w:space="0" w:color="auto" w:frame="1"/>
+        </w:rPr>
+        <w:t>Value :</w:t>
+      </w:r>
+      <w:proofErr w:type="gramEnd"/>
+      <w:r>
+        <w:rPr>
+          <w:rFonts w:ascii="Lucida Console" w:hAnsi="Lucida Console" w:cs="Courier New"/>
+          <w:color w:val="000000"/>
+          <w:sz w:val="20"/>
+          <w:szCs w:val="20"/>
+          <w:bdr w:val="none" w:sz="0" w:space="0" w:color="auto" w:frame="1"/>
+        </w:rPr>
+        <w:t xml:space="preserve"> &lt; 2.2e-16      </w:t>
       </w:r>
     </w:p>
     <w:p>
@@ -8305,8 +9124,9 @@
           <w:szCs w:val="20"/>
           <w:bdr w:val="none" w:sz="0" w:space="0" w:color="auto" w:frame="1"/>
         </w:rPr>
-        <w:t xml:space="preserve"> is </w:t>
-      </w:r>
+        <w:t xml:space="preserve"> </w:t>
+      </w:r>
+      <w:proofErr w:type="gramStart"/>
       <w:r>
         <w:rPr>
           <w:rFonts w:ascii="Lucida Console" w:hAnsi="Lucida Console" w:cs="Courier New"/>
@@ -8317,7 +9137,32 @@
           <w:szCs w:val="20"/>
           <w:bdr w:val="none" w:sz="0" w:space="0" w:color="auto" w:frame="1"/>
         </w:rPr>
-        <w:t xml:space="preserve"> 83.5%</w:t>
+        <w:t xml:space="preserve">is </w:t>
+      </w:r>
+      <w:r>
+        <w:rPr>
+          <w:rFonts w:ascii="Lucida Console" w:hAnsi="Lucida Console" w:cs="Courier New"/>
+          <w:b/>
+          <w:bCs/>
+          <w:color w:val="000000"/>
+          <w:sz w:val="20"/>
+          <w:szCs w:val="20"/>
+          <w:bdr w:val="none" w:sz="0" w:space="0" w:color="auto" w:frame="1"/>
+        </w:rPr>
+        <w:t xml:space="preserve"> 83.5</w:t>
+      </w:r>
+      <w:proofErr w:type="gramEnd"/>
+      <w:r>
+        <w:rPr>
+          <w:rFonts w:ascii="Lucida Console" w:hAnsi="Lucida Console" w:cs="Courier New"/>
+          <w:b/>
+          <w:bCs/>
+          <w:color w:val="000000"/>
+          <w:sz w:val="20"/>
+          <w:szCs w:val="20"/>
+          <w:bdr w:val="none" w:sz="0" w:space="0" w:color="auto" w:frame="1"/>
+        </w:rPr>
+        <w:t>%</w:t>
       </w:r>
     </w:p>
     <w:p>
@@ -8347,45 +9192,7 @@
           <w:sz w:val="20"/>
           <w:szCs w:val="20"/>
         </w:rPr>
-        <w:t xml:space="preserve">The problem asks </w:t>
-      </w:r>
-      <w:r>
-        <w:rPr>
-          <w:rFonts w:ascii="Courier New" w:hAnsi="Courier New" w:cs="Courier New"/>
-          <w:b/>
-          <w:sz w:val="20"/>
-          <w:szCs w:val="20"/>
-        </w:rPr>
-        <w:t>to build a model that will allow you to predict who sent a tweet based on the text it contains</w:t>
-      </w:r>
-      <w:r>
-        <w:rPr>
-          <w:rFonts w:ascii="Courier New" w:hAnsi="Courier New" w:cs="Courier New"/>
-          <w:b/>
-          <w:sz w:val="20"/>
-          <w:szCs w:val="20"/>
-        </w:rPr>
-        <w:t xml:space="preserve">. Hence, I have used a text classification model with naïve </w:t>
-      </w:r>
-      <w:proofErr w:type="spellStart"/>
-      <w:r>
-        <w:rPr>
-          <w:rFonts w:ascii="Courier New" w:hAnsi="Courier New" w:cs="Courier New"/>
-          <w:b/>
-          <w:sz w:val="20"/>
-          <w:szCs w:val="20"/>
-        </w:rPr>
-        <w:t>bayes</w:t>
-      </w:r>
-      <w:proofErr w:type="spellEnd"/>
-      <w:r>
-        <w:rPr>
-          <w:rFonts w:ascii="Courier New" w:hAnsi="Courier New" w:cs="Courier New"/>
-          <w:b/>
-          <w:sz w:val="20"/>
-          <w:szCs w:val="20"/>
-        </w:rPr>
-        <w:t xml:space="preserve"> function to build the model by cleaning all the unnecessary that is not needed in the prediction.</w:t>
+        <w:t>The problem asks to build a model that will allow you to predict who sent a tweet based on the text it contains. Hence, I have used a text classification model with naïve bayes function to build the model by cleaning all the unnecessary that is not needed in the prediction.</w:t>
       </w:r>
     </w:p>
     <w:p>
@@ -8663,8 +9470,29 @@
       </w:pPr>
     </w:p>
     <w:p>
-      <w:r>
-        <w:t>All of these values are numeric. For our purposes, you don’t really need to understand what they mean, and so don’t worry if you don’t know how these things relate to the quality of wine. (I don’t.)</w:t>
+      <w:proofErr w:type="gramStart"/>
+      <w:r>
+        <w:t>All of</w:t>
+      </w:r>
+      <w:proofErr w:type="gramEnd"/>
+      <w:r>
+        <w:t xml:space="preserve"> these values are numeric. For our purposes, you </w:t>
+      </w:r>
+      <w:proofErr w:type="gramStart"/>
+      <w:r>
+        <w:t>don’t</w:t>
+      </w:r>
+      <w:proofErr w:type="gramEnd"/>
+      <w:r>
+        <w:t xml:space="preserve"> really need to understand what they mean, and so don’t worry if you don’t know how these things relate to the quality of wine. (I </w:t>
+      </w:r>
+      <w:proofErr w:type="gramStart"/>
+      <w:r>
+        <w:t>don’t</w:t>
+      </w:r>
+      <w:proofErr w:type="gramEnd"/>
+      <w:r>
+        <w:t>.)</w:t>
       </w:r>
     </w:p>
     <w:p/>
@@ -8809,7 +9637,15 @@
         <w:jc w:val="both"/>
       </w:pPr>
       <w:r>
-        <w:t xml:space="preserve">Any supporting output from R commands – such as summary() or inspect() – that </w:t>
+        <w:t xml:space="preserve">Any supporting output from R commands – such as </w:t>
+      </w:r>
+      <w:proofErr w:type="gramStart"/>
+      <w:r>
+        <w:t>summary(</w:t>
+      </w:r>
+      <w:proofErr w:type="gramEnd"/>
+      <w:r>
+        <w:t xml:space="preserve">) or inspect() – that </w:t>
       </w:r>
       <w:r>
         <w:t>helped you to make decisions.</w:t>
@@ -8834,12 +9670,17 @@
         <w:t xml:space="preserve"> you obtained, such as the output from the </w:t>
       </w:r>
       <w:proofErr w:type="spellStart"/>
+      <w:proofErr w:type="gramStart"/>
       <w:r>
         <w:t>cor</w:t>
       </w:r>
       <w:proofErr w:type="spellEnd"/>
       <w:r>
-        <w:t>() function.</w:t>
+        <w:t>(</w:t>
+      </w:r>
+      <w:proofErr w:type="gramEnd"/>
+      <w:r>
+        <w:t>) function.</w:t>
       </w:r>
     </w:p>
     <w:p>
@@ -9077,7 +9918,23 @@
           <w:b/>
           <w:color w:val="FF0000"/>
         </w:rPr>
-        <w:t>wine &lt;- read.csv("D:/Data Mining &amp; Data Base Systems/R/wine-quality.csv")</w:t>
+        <w:t xml:space="preserve">wine &lt;- </w:t>
+      </w:r>
+      <w:proofErr w:type="gramStart"/>
+      <w:r>
+        <w:rPr>
+          <w:b/>
+          <w:color w:val="FF0000"/>
+        </w:rPr>
+        <w:t>read.csv(</w:t>
+      </w:r>
+      <w:proofErr w:type="gramEnd"/>
+      <w:r>
+        <w:rPr>
+          <w:b/>
+          <w:color w:val="FF0000"/>
+        </w:rPr>
+        <w:t>"D:/Data Mining &amp; Data Base Systems/R/wine-quality.csv")</w:t>
       </w:r>
     </w:p>
     <w:p>
@@ -9125,7 +9982,23 @@
           <w:b/>
           <w:color w:val="FF0000"/>
         </w:rPr>
-        <w:t xml:space="preserve">  return((x - min(x)) / (max(x) - min(x)))</w:t>
+        <w:t xml:space="preserve">  </w:t>
+      </w:r>
+      <w:proofErr w:type="gramStart"/>
+      <w:r>
+        <w:rPr>
+          <w:b/>
+          <w:color w:val="FF0000"/>
+        </w:rPr>
+        <w:t>return(</w:t>
+      </w:r>
+      <w:proofErr w:type="gramEnd"/>
+      <w:r>
+        <w:rPr>
+          <w:b/>
+          <w:color w:val="FF0000"/>
+        </w:rPr>
+        <w:t>(x - min(x)) / (max(x) - min(x)))</w:t>
       </w:r>
     </w:p>
     <w:p>
@@ -9183,9 +10056,18 @@
           <w:b/>
           <w:color w:val="FF0000"/>
         </w:rPr>
-        <w:t>as.data.frame</w:t>
-      </w:r>
-      <w:proofErr w:type="spellEnd"/>
+        <w:t>as.</w:t>
+      </w:r>
+      <w:proofErr w:type="gramStart"/>
+      <w:r>
+        <w:rPr>
+          <w:b/>
+          <w:color w:val="FF0000"/>
+        </w:rPr>
+        <w:t>data.frame</w:t>
+      </w:r>
+      <w:proofErr w:type="spellEnd"/>
+      <w:proofErr w:type="gramEnd"/>
       <w:r>
         <w:rPr>
           <w:b/>
@@ -9308,6 +10190,7 @@
         </w:rPr>
       </w:pPr>
       <w:proofErr w:type="spellStart"/>
+      <w:proofErr w:type="gramStart"/>
       <w:r>
         <w:rPr>
           <w:b/>
@@ -9316,6 +10199,7 @@
         <w:t>set.seed</w:t>
       </w:r>
       <w:proofErr w:type="spellEnd"/>
+      <w:proofErr w:type="gramEnd"/>
       <w:r>
         <w:rPr>
           <w:b/>
@@ -9337,7 +10221,23 @@
           <w:b/>
           <w:color w:val="FF0000"/>
         </w:rPr>
-        <w:t>train &lt;- sample(1:nrow(</w:t>
+        <w:t>train &lt;- sample(</w:t>
+      </w:r>
+      <w:proofErr w:type="gramStart"/>
+      <w:r>
+        <w:rPr>
+          <w:b/>
+          <w:color w:val="FF0000"/>
+        </w:rPr>
+        <w:t>1:nrow</w:t>
+      </w:r>
+      <w:proofErr w:type="gramEnd"/>
+      <w:r>
+        <w:rPr>
+          <w:b/>
+          <w:color w:val="FF0000"/>
+        </w:rPr>
+        <w:t>(</w:t>
       </w:r>
       <w:proofErr w:type="spellStart"/>
       <w:r>
@@ -9434,15 +10334,31 @@
           <w:b/>
           <w:color w:val="FF0000"/>
         </w:rPr>
-        <w:t>wine_norm</w:t>
-      </w:r>
-      <w:proofErr w:type="spellEnd"/>
-      <w:r>
-        <w:rPr>
-          <w:b/>
-          <w:color w:val="FF0000"/>
-        </w:rPr>
-        <w:t>[train, ]</w:t>
+        <w:t>wine_</w:t>
+      </w:r>
+      <w:proofErr w:type="gramStart"/>
+      <w:r>
+        <w:rPr>
+          <w:b/>
+          <w:color w:val="FF0000"/>
+        </w:rPr>
+        <w:t>norm</w:t>
+      </w:r>
+      <w:proofErr w:type="spellEnd"/>
+      <w:r>
+        <w:rPr>
+          <w:b/>
+          <w:color w:val="FF0000"/>
+        </w:rPr>
+        <w:t>[</w:t>
+      </w:r>
+      <w:proofErr w:type="gramEnd"/>
+      <w:r>
+        <w:rPr>
+          <w:b/>
+          <w:color w:val="FF0000"/>
+        </w:rPr>
+        <w:t>train, ]</w:t>
       </w:r>
     </w:p>
     <w:p>
@@ -9475,15 +10391,31 @@
           <w:b/>
           <w:color w:val="FF0000"/>
         </w:rPr>
-        <w:t>wine_norm</w:t>
-      </w:r>
-      <w:proofErr w:type="spellEnd"/>
-      <w:r>
-        <w:rPr>
-          <w:b/>
-          <w:color w:val="FF0000"/>
-        </w:rPr>
-        <w:t>[-train, ]</w:t>
+        <w:t>wine_</w:t>
+      </w:r>
+      <w:proofErr w:type="gramStart"/>
+      <w:r>
+        <w:rPr>
+          <w:b/>
+          <w:color w:val="FF0000"/>
+        </w:rPr>
+        <w:t>norm</w:t>
+      </w:r>
+      <w:proofErr w:type="spellEnd"/>
+      <w:r>
+        <w:rPr>
+          <w:b/>
+          <w:color w:val="FF0000"/>
+        </w:rPr>
+        <w:t>[</w:t>
+      </w:r>
+      <w:proofErr w:type="gramEnd"/>
+      <w:r>
+        <w:rPr>
+          <w:b/>
+          <w:color w:val="FF0000"/>
+        </w:rPr>
+        <w:t>-train, ]</w:t>
       </w:r>
     </w:p>
     <w:p>
@@ -9501,7 +10433,7 @@
         </w:rPr>
         <w:t>#</w:t>
       </w:r>
-      <w:proofErr w:type="spellStart"/>
+      <w:proofErr w:type="gramStart"/>
       <w:r>
         <w:rPr>
           <w:b/>
@@ -9509,13 +10441,29 @@
         </w:rPr>
         <w:t>install.packages</w:t>
       </w:r>
-      <w:proofErr w:type="spellEnd"/>
-      <w:r>
-        <w:rPr>
-          <w:b/>
-          <w:color w:val="FF0000"/>
-        </w:rPr>
-        <w:t>("</w:t>
+      <w:proofErr w:type="gramEnd"/>
+      <w:r>
+        <w:rPr>
+          <w:b/>
+          <w:color w:val="FF0000"/>
+        </w:rPr>
+        <w:t>("neuralnet")</w:t>
+      </w:r>
+    </w:p>
+    <w:p>
+      <w:pPr>
+        <w:jc w:val="both"/>
+        <w:rPr>
+          <w:b/>
+          <w:color w:val="FF0000"/>
+        </w:rPr>
+      </w:pPr>
+      <w:r>
+        <w:rPr>
+          <w:b/>
+          <w:color w:val="FF0000"/>
+        </w:rPr>
+        <w:t>library(</w:t>
       </w:r>
       <w:proofErr w:type="spellStart"/>
       <w:r>
@@ -9531,25 +10479,26 @@
           <w:b/>
           <w:color w:val="FF0000"/>
         </w:rPr>
-        <w:t>")</w:t>
-      </w:r>
-    </w:p>
-    <w:p>
-      <w:pPr>
-        <w:jc w:val="both"/>
-        <w:rPr>
-          <w:b/>
-          <w:color w:val="FF0000"/>
-        </w:rPr>
-      </w:pPr>
-      <w:r>
-        <w:rPr>
-          <w:b/>
-          <w:color w:val="FF0000"/>
-        </w:rPr>
-        <w:t>library(</w:t>
-      </w:r>
-      <w:proofErr w:type="spellStart"/>
+        <w:t>)</w:t>
+      </w:r>
+    </w:p>
+    <w:p>
+      <w:pPr>
+        <w:jc w:val="both"/>
+        <w:rPr>
+          <w:b/>
+          <w:color w:val="FF0000"/>
+        </w:rPr>
+      </w:pPr>
+      <w:r>
+        <w:rPr>
+          <w:b/>
+          <w:color w:val="FF0000"/>
+        </w:rPr>
+        <w:t xml:space="preserve">net &lt;- </w:t>
+      </w:r>
+      <w:proofErr w:type="spellStart"/>
+      <w:proofErr w:type="gramStart"/>
       <w:r>
         <w:rPr>
           <w:b/>
@@ -9563,6 +10512,79 @@
           <w:b/>
           <w:color w:val="FF0000"/>
         </w:rPr>
+        <w:t>(</w:t>
+      </w:r>
+      <w:proofErr w:type="gramEnd"/>
+      <w:r>
+        <w:rPr>
+          <w:b/>
+          <w:color w:val="FF0000"/>
+        </w:rPr>
+        <w:t xml:space="preserve">quality ~ ., </w:t>
+      </w:r>
+      <w:proofErr w:type="spellStart"/>
+      <w:r>
+        <w:rPr>
+          <w:b/>
+          <w:color w:val="FF0000"/>
+        </w:rPr>
+        <w:t>wine_train</w:t>
+      </w:r>
+      <w:proofErr w:type="spellEnd"/>
+      <w:r>
+        <w:rPr>
+          <w:b/>
+          <w:color w:val="FF0000"/>
+        </w:rPr>
+        <w:t>,</w:t>
+      </w:r>
+      <w:r>
+        <w:rPr>
+          <w:b/>
+          <w:color w:val="FF0000"/>
+        </w:rPr>
+        <w:t xml:space="preserve"> </w:t>
+      </w:r>
+      <w:r>
+        <w:rPr>
+          <w:b/>
+          <w:color w:val="FF0000"/>
+        </w:rPr>
+        <w:t>hidden</w:t>
+      </w:r>
+      <w:r>
+        <w:rPr>
+          <w:b/>
+          <w:color w:val="FF0000"/>
+        </w:rPr>
+        <w:t xml:space="preserve"> </w:t>
+      </w:r>
+      <w:r>
+        <w:rPr>
+          <w:b/>
+          <w:color w:val="FF0000"/>
+        </w:rPr>
+        <w:t>=</w:t>
+      </w:r>
+      <w:r>
+        <w:rPr>
+          <w:b/>
+          <w:color w:val="FF0000"/>
+        </w:rPr>
+        <w:t xml:space="preserve"> </w:t>
+      </w:r>
+      <w:r>
+        <w:rPr>
+          <w:b/>
+          <w:color w:val="FF0000"/>
+        </w:rPr>
+        <w:t>1</w:t>
+      </w:r>
+      <w:r>
+        <w:rPr>
+          <w:b/>
+          <w:color w:val="FF0000"/>
+        </w:rPr>
         <w:t>)</w:t>
       </w:r>
     </w:p>
@@ -9579,103 +10601,6 @@
           <w:b/>
           <w:color w:val="FF0000"/>
         </w:rPr>
-        <w:t xml:space="preserve">net &lt;- </w:t>
-      </w:r>
-      <w:proofErr w:type="spellStart"/>
-      <w:r>
-        <w:rPr>
-          <w:b/>
-          <w:color w:val="FF0000"/>
-        </w:rPr>
-        <w:t>neuralnet</w:t>
-      </w:r>
-      <w:proofErr w:type="spellEnd"/>
-      <w:r>
-        <w:rPr>
-          <w:b/>
-          <w:color w:val="FF0000"/>
-        </w:rPr>
-        <w:t xml:space="preserve">(quality ~ ., </w:t>
-      </w:r>
-      <w:proofErr w:type="spellStart"/>
-      <w:r>
-        <w:rPr>
-          <w:b/>
-          <w:color w:val="FF0000"/>
-        </w:rPr>
-        <w:t>wine_train</w:t>
-      </w:r>
-      <w:proofErr w:type="spellEnd"/>
-      <w:r>
-        <w:rPr>
-          <w:b/>
-          <w:color w:val="FF0000"/>
-        </w:rPr>
-        <w:t>,</w:t>
-      </w:r>
-      <w:r>
-        <w:rPr>
-          <w:b/>
-          <w:color w:val="FF0000"/>
-        </w:rPr>
-        <w:t xml:space="preserve"> </w:t>
-      </w:r>
-      <w:r>
-        <w:rPr>
-          <w:b/>
-          <w:color w:val="FF0000"/>
-        </w:rPr>
-        <w:t>hidden</w:t>
-      </w:r>
-      <w:r>
-        <w:rPr>
-          <w:b/>
-          <w:color w:val="FF0000"/>
-        </w:rPr>
-        <w:t xml:space="preserve"> </w:t>
-      </w:r>
-      <w:r>
-        <w:rPr>
-          <w:b/>
-          <w:color w:val="FF0000"/>
-        </w:rPr>
-        <w:t>=</w:t>
-      </w:r>
-      <w:r>
-        <w:rPr>
-          <w:b/>
-          <w:color w:val="FF0000"/>
-        </w:rPr>
-        <w:t xml:space="preserve"> </w:t>
-      </w:r>
-      <w:r>
-        <w:rPr>
-          <w:b/>
-          <w:color w:val="FF0000"/>
-        </w:rPr>
-        <w:t>1</w:t>
-      </w:r>
-      <w:r>
-        <w:rPr>
-          <w:b/>
-          <w:color w:val="FF0000"/>
-        </w:rPr>
-        <w:t>)</w:t>
-      </w:r>
-    </w:p>
-    <w:p>
-      <w:pPr>
-        <w:jc w:val="both"/>
-        <w:rPr>
-          <w:b/>
-          <w:color w:val="FF0000"/>
-        </w:rPr>
-      </w:pPr>
-      <w:r>
-        <w:rPr>
-          <w:b/>
-          <w:color w:val="FF0000"/>
-        </w:rPr>
         <w:t>plot(net)</w:t>
       </w:r>
     </w:p>
@@ -9701,7 +10626,23 @@
           <w:b/>
           <w:color w:val="FF0000"/>
         </w:rPr>
-        <w:t xml:space="preserve"> &lt;- compute(net, </w:t>
+        <w:t xml:space="preserve"> &lt;- </w:t>
+      </w:r>
+      <w:proofErr w:type="gramStart"/>
+      <w:r>
+        <w:rPr>
+          <w:b/>
+          <w:color w:val="FF0000"/>
+        </w:rPr>
+        <w:t>compute(</w:t>
+      </w:r>
+      <w:proofErr w:type="gramEnd"/>
+      <w:r>
+        <w:rPr>
+          <w:b/>
+          <w:color w:val="FF0000"/>
+        </w:rPr>
+        <w:t xml:space="preserve">net, </w:t>
       </w:r>
       <w:proofErr w:type="spellStart"/>
       <w:r>
@@ -9750,19 +10691,29 @@
           <w:b/>
           <w:color w:val="FF0000"/>
         </w:rPr>
-        <w:t>net_results$net.result</w:t>
-      </w:r>
-      <w:proofErr w:type="spellEnd"/>
-    </w:p>
-    <w:p>
-      <w:pPr>
-        <w:jc w:val="both"/>
-        <w:rPr>
-          <w:b/>
-          <w:color w:val="FF0000"/>
-        </w:rPr>
-      </w:pPr>
-      <w:proofErr w:type="spellStart"/>
+        <w:t>net_results$</w:t>
+      </w:r>
+      <w:proofErr w:type="gramStart"/>
+      <w:r>
+        <w:rPr>
+          <w:b/>
+          <w:color w:val="FF0000"/>
+        </w:rPr>
+        <w:t>net.result</w:t>
+      </w:r>
+      <w:proofErr w:type="spellEnd"/>
+      <w:proofErr w:type="gramEnd"/>
+    </w:p>
+    <w:p>
+      <w:pPr>
+        <w:jc w:val="both"/>
+        <w:rPr>
+          <w:b/>
+          <w:color w:val="FF0000"/>
+        </w:rPr>
+      </w:pPr>
+      <w:proofErr w:type="spellStart"/>
+      <w:proofErr w:type="gramStart"/>
       <w:r>
         <w:rPr>
           <w:b/>
@@ -9779,6 +10730,7 @@
         <w:t>(</w:t>
       </w:r>
       <w:proofErr w:type="spellStart"/>
+      <w:proofErr w:type="gramEnd"/>
       <w:r>
         <w:rPr>
           <w:b/>
@@ -10041,6 +10993,7 @@
         <w:t xml:space="preserve">net2 &lt;- </w:t>
       </w:r>
       <w:proofErr w:type="spellStart"/>
+      <w:proofErr w:type="gramStart"/>
       <w:r>
         <w:rPr>
           <w:rStyle w:val="gd15mcfceub"/>
@@ -10062,7 +11015,19 @@
           <w:color w:val="FF0000"/>
           <w:bdr w:val="none" w:sz="0" w:space="0" w:color="auto" w:frame="1"/>
         </w:rPr>
-        <w:t>(quality ~ .,</w:t>
+        <w:t>(</w:t>
+      </w:r>
+      <w:proofErr w:type="gramEnd"/>
+      <w:r>
+        <w:rPr>
+          <w:rStyle w:val="gd15mcfceub"/>
+          <w:rFonts w:ascii="Lucida Console" w:hAnsi="Lucida Console"/>
+          <w:b/>
+          <w:bCs/>
+          <w:color w:val="FF0000"/>
+          <w:bdr w:val="none" w:sz="0" w:space="0" w:color="auto" w:frame="1"/>
+        </w:rPr>
+        <w:t>quality ~ .,</w:t>
       </w:r>
       <w:proofErr w:type="spellStart"/>
       <w:r>
@@ -10138,7 +11103,31 @@
           <w:color w:val="FF0000"/>
           <w:bdr w:val="none" w:sz="0" w:space="0" w:color="auto" w:frame="1"/>
         </w:rPr>
-        <w:t xml:space="preserve">net_results2 &lt;- compute(net2, </w:t>
+        <w:t xml:space="preserve">net_results2 &lt;- </w:t>
+      </w:r>
+      <w:proofErr w:type="gramStart"/>
+      <w:r>
+        <w:rPr>
+          <w:rStyle w:val="gd15mcfceub"/>
+          <w:rFonts w:ascii="Lucida Console" w:hAnsi="Lucida Console"/>
+          <w:b/>
+          <w:bCs/>
+          <w:color w:val="FF0000"/>
+          <w:bdr w:val="none" w:sz="0" w:space="0" w:color="auto" w:frame="1"/>
+        </w:rPr>
+        <w:t>compute(</w:t>
+      </w:r>
+      <w:proofErr w:type="gramEnd"/>
+      <w:r>
+        <w:rPr>
+          <w:rStyle w:val="gd15mcfceub"/>
+          <w:rFonts w:ascii="Lucida Console" w:hAnsi="Lucida Console"/>
+          <w:b/>
+          <w:bCs/>
+          <w:color w:val="FF0000"/>
+          <w:bdr w:val="none" w:sz="0" w:space="0" w:color="auto" w:frame="1"/>
+        </w:rPr>
+        <w:t xml:space="preserve">net2, </w:t>
       </w:r>
       <w:proofErr w:type="spellStart"/>
       <w:r>
@@ -10206,6 +11195,7 @@
         </w:rPr>
       </w:pPr>
       <w:proofErr w:type="spellStart"/>
+      <w:proofErr w:type="gramStart"/>
       <w:r>
         <w:rPr>
           <w:rStyle w:val="gd15mcfceub"/>
@@ -10227,7 +11217,19 @@
           <w:color w:val="FF0000"/>
           <w:bdr w:val="none" w:sz="0" w:space="0" w:color="auto" w:frame="1"/>
         </w:rPr>
-        <w:t xml:space="preserve">(predicted_strength2, </w:t>
+        <w:t>(</w:t>
+      </w:r>
+      <w:proofErr w:type="gramEnd"/>
+      <w:r>
+        <w:rPr>
+          <w:rStyle w:val="gd15mcfceub"/>
+          <w:rFonts w:ascii="Lucida Console" w:hAnsi="Lucida Console"/>
+          <w:b/>
+          <w:bCs/>
+          <w:color w:val="FF0000"/>
+          <w:bdr w:val="none" w:sz="0" w:space="0" w:color="auto" w:frame="1"/>
+        </w:rPr>
+        <w:t xml:space="preserve">predicted_strength2, </w:t>
       </w:r>
       <w:proofErr w:type="spellStart"/>
       <w:r>
@@ -10586,6 +11588,7 @@
         <w:t xml:space="preserve"> &lt;- </w:t>
       </w:r>
       <w:proofErr w:type="spellStart"/>
+      <w:proofErr w:type="gramStart"/>
       <w:r>
         <w:rPr>
           <w:rStyle w:val="gd15mcfceub"/>
@@ -10607,7 +11610,19 @@
           <w:color w:val="FF0000"/>
           <w:bdr w:val="none" w:sz="0" w:space="0" w:color="auto" w:frame="1"/>
         </w:rPr>
-        <w:t>(quality ~ .,</w:t>
+        <w:t>(</w:t>
+      </w:r>
+      <w:proofErr w:type="gramEnd"/>
+      <w:r>
+        <w:rPr>
+          <w:rStyle w:val="gd15mcfceub"/>
+          <w:rFonts w:ascii="Lucida Console" w:hAnsi="Lucida Console"/>
+          <w:b/>
+          <w:bCs/>
+          <w:color w:val="FF0000"/>
+          <w:bdr w:val="none" w:sz="0" w:space="0" w:color="auto" w:frame="1"/>
+        </w:rPr>
+        <w:t>quality ~ .,</w:t>
       </w:r>
       <w:proofErr w:type="spellStart"/>
       <w:r>
@@ -10719,40 +11734,6 @@
           <w:b/>
         </w:rPr>
         <w:t>END OF EXAM</w:t>
-      </w:r>
-    </w:p>
-    <w:p>
-      <w:pPr>
-        <w:jc w:val="center"/>
-        <w:rPr>
-          <w:b/>
-        </w:rPr>
-      </w:pPr>
-    </w:p>
-    <w:p>
-      <w:pPr>
-        <w:jc w:val="center"/>
-        <w:rPr>
-          <w:b/>
-        </w:rPr>
-      </w:pPr>
-      <w:r>
-        <w:rPr>
-          <w:b/>
-        </w:rPr>
-        <w:t>Enjoy your summer</w:t>
-      </w:r>
-      <w:r>
-        <w:rPr>
-          <w:b/>
-        </w:rPr>
-        <w:t xml:space="preserve"> and stay safe</w:t>
-      </w:r>
-      <w:r>
-        <w:rPr>
-          <w:b/>
-        </w:rPr>
-        <w:t>!</w:t>
       </w:r>
     </w:p>
     <w:sectPr>
@@ -10768,7 +11749,7 @@
 </file>
 
 <file path=word/endnotes.xml><?xml version="1.0" encoding="utf-8"?>
-<w:endnotes xmlns:wpc="http://schemas.microsoft.com/office/word/2010/wordprocessingCanvas" xmlns:cx="http://schemas.microsoft.com/office/drawing/2014/chartex" xmlns:cx1="http://schemas.microsoft.com/office/drawing/2015/9/8/chartex" xmlns:cx2="http://schemas.microsoft.com/office/drawing/2015/10/21/chartex" xmlns:cx3="http://schemas.microsoft.com/office/drawing/2016/5/9/chartex" xmlns:cx4="http://schemas.microsoft.com/office/drawing/2016/5/10/chartex" xmlns:cx5="http://schemas.microsoft.com/office/drawing/2016/5/11/chartex" xmlns:cx6="http://schemas.microsoft.com/office/drawing/2016/5/12/chartex" xmlns:cx7="http://schemas.microsoft.com/office/drawing/2016/5/13/chartex" xmlns:cx8="http://schemas.microsoft.com/office/drawing/2016/5/14/chartex" xmlns:mc="http://schemas.openxmlformats.org/markup-compatibility/2006" xmlns:aink="http://schemas.microsoft.com/office/drawing/2016/ink" xmlns:am3d="http://schemas.microsoft.com/office/drawing/2017/model3d" xmlns:o="urn:schemas-microsoft-com:office:office" xmlns:r="http://schemas.openxmlformats.org/officeDocument/2006/relationships" xmlns:m="http://schemas.openxmlformats.org/officeDocument/2006/math" xmlns:v="urn:schemas-microsoft-com:vml" xmlns:wp14="http://schemas.microsoft.com/office/word/2010/wordprocessingDrawing" xmlns:wp="http://schemas.openxmlformats.org/drawingml/2006/wordprocessingDrawing" xmlns:w10="urn:schemas-microsoft-com:office:word" xmlns:w="http://schemas.openxmlformats.org/wordprocessingml/2006/main" xmlns:w14="http://schemas.microsoft.com/office/word/2010/wordml" xmlns:w15="http://schemas.microsoft.com/office/word/2012/wordml" xmlns:w16cid="http://schemas.microsoft.com/office/word/2016/wordml/cid" xmlns:w16se="http://schemas.microsoft.com/office/word/2015/wordml/symex" xmlns:wpg="http://schemas.microsoft.com/office/word/2010/wordprocessingGroup" xmlns:wpi="http://schemas.microsoft.com/office/word/2010/wordprocessingInk" xmlns:wne="http://schemas.microsoft.com/office/word/2006/wordml" xmlns:wps="http://schemas.microsoft.com/office/word/2010/wordprocessingShape" mc:Ignorable="w14 w15 w16se w16cid wp14">
+<w:endnotes xmlns:wpc="http://schemas.microsoft.com/office/word/2010/wordprocessingCanvas" xmlns:cx="http://schemas.microsoft.com/office/drawing/2014/chartex" xmlns:cx1="http://schemas.microsoft.com/office/drawing/2015/9/8/chartex" xmlns:cx2="http://schemas.microsoft.com/office/drawing/2015/10/21/chartex" xmlns:cx3="http://schemas.microsoft.com/office/drawing/2016/5/9/chartex" xmlns:cx4="http://schemas.microsoft.com/office/drawing/2016/5/10/chartex" xmlns:cx5="http://schemas.microsoft.com/office/drawing/2016/5/11/chartex" xmlns:cx6="http://schemas.microsoft.com/office/drawing/2016/5/12/chartex" xmlns:cx7="http://schemas.microsoft.com/office/drawing/2016/5/13/chartex" xmlns:cx8="http://schemas.microsoft.com/office/drawing/2016/5/14/chartex" xmlns:mc="http://schemas.openxmlformats.org/markup-compatibility/2006" xmlns:aink="http://schemas.microsoft.com/office/drawing/2016/ink" xmlns:am3d="http://schemas.microsoft.com/office/drawing/2017/model3d" xmlns:o="urn:schemas-microsoft-com:office:office" xmlns:r="http://schemas.openxmlformats.org/officeDocument/2006/relationships" xmlns:m="http://schemas.openxmlformats.org/officeDocument/2006/math" xmlns:v="urn:schemas-microsoft-com:vml" xmlns:wp14="http://schemas.microsoft.com/office/word/2010/wordprocessingDrawing" xmlns:wp="http://schemas.openxmlformats.org/drawingml/2006/wordprocessingDrawing" xmlns:w10="urn:schemas-microsoft-com:office:word" xmlns:w="http://schemas.openxmlformats.org/wordprocessingml/2006/main" xmlns:w14="http://schemas.microsoft.com/office/word/2010/wordml" xmlns:w15="http://schemas.microsoft.com/office/word/2012/wordml" xmlns:w16cex="http://schemas.microsoft.com/office/word/2018/wordml/cex" xmlns:w16cid="http://schemas.microsoft.com/office/word/2016/wordml/cid" xmlns:w16="http://schemas.microsoft.com/office/word/2018/wordml" xmlns:w16se="http://schemas.microsoft.com/office/word/2015/wordml/symex" xmlns:wpg="http://schemas.microsoft.com/office/word/2010/wordprocessingGroup" xmlns:wpi="http://schemas.microsoft.com/office/word/2010/wordprocessingInk" xmlns:wne="http://schemas.microsoft.com/office/word/2006/wordml" xmlns:wps="http://schemas.microsoft.com/office/word/2010/wordprocessingShape" mc:Ignorable="w14 w15 w16se w16cid w16 w16cex wp14">
   <w:endnote w:type="separator" w:id="-1">
     <w:p>
       <w:r>
@@ -10787,7 +11768,7 @@
 </file>
 
 <file path=word/footer1.xml><?xml version="1.0" encoding="utf-8"?>
-<w:ftr xmlns:wpc="http://schemas.microsoft.com/office/word/2010/wordprocessingCanvas" xmlns:cx="http://schemas.microsoft.com/office/drawing/2014/chartex" xmlns:cx1="http://schemas.microsoft.com/office/drawing/2015/9/8/chartex" xmlns:cx2="http://schemas.microsoft.com/office/drawing/2015/10/21/chartex" xmlns:cx3="http://schemas.microsoft.com/office/drawing/2016/5/9/chartex" xmlns:cx4="http://schemas.microsoft.com/office/drawing/2016/5/10/chartex" xmlns:cx5="http://schemas.microsoft.com/office/drawing/2016/5/11/chartex" xmlns:cx6="http://schemas.microsoft.com/office/drawing/2016/5/12/chartex" xmlns:cx7="http://schemas.microsoft.com/office/drawing/2016/5/13/chartex" xmlns:cx8="http://schemas.microsoft.com/office/drawing/2016/5/14/chartex" xmlns:mc="http://schemas.openxmlformats.org/markup-compatibility/2006" xmlns:aink="http://schemas.microsoft.com/office/drawing/2016/ink" xmlns:am3d="http://schemas.microsoft.com/office/drawing/2017/model3d" xmlns:o="urn:schemas-microsoft-com:office:office" xmlns:r="http://schemas.openxmlformats.org/officeDocument/2006/relationships" xmlns:m="http://schemas.openxmlformats.org/officeDocument/2006/math" xmlns:v="urn:schemas-microsoft-com:vml" xmlns:wp14="http://schemas.microsoft.com/office/word/2010/wordprocessingDrawing" xmlns:wp="http://schemas.openxmlformats.org/drawingml/2006/wordprocessingDrawing" xmlns:w10="urn:schemas-microsoft-com:office:word" xmlns:w="http://schemas.openxmlformats.org/wordprocessingml/2006/main" xmlns:w14="http://schemas.microsoft.com/office/word/2010/wordml" xmlns:w15="http://schemas.microsoft.com/office/word/2012/wordml" xmlns:w16cid="http://schemas.microsoft.com/office/word/2016/wordml/cid" xmlns:w16se="http://schemas.microsoft.com/office/word/2015/wordml/symex" xmlns:wpg="http://schemas.microsoft.com/office/word/2010/wordprocessingGroup" xmlns:wpi="http://schemas.microsoft.com/office/word/2010/wordprocessingInk" xmlns:wne="http://schemas.microsoft.com/office/word/2006/wordml" xmlns:wps="http://schemas.microsoft.com/office/word/2010/wordprocessingShape" mc:Ignorable="w14 w15 w16se w16cid wp14">
+<w:ftr xmlns:wpc="http://schemas.microsoft.com/office/word/2010/wordprocessingCanvas" xmlns:cx="http://schemas.microsoft.com/office/drawing/2014/chartex" xmlns:cx1="http://schemas.microsoft.com/office/drawing/2015/9/8/chartex" xmlns:cx2="http://schemas.microsoft.com/office/drawing/2015/10/21/chartex" xmlns:cx3="http://schemas.microsoft.com/office/drawing/2016/5/9/chartex" xmlns:cx4="http://schemas.microsoft.com/office/drawing/2016/5/10/chartex" xmlns:cx5="http://schemas.microsoft.com/office/drawing/2016/5/11/chartex" xmlns:cx6="http://schemas.microsoft.com/office/drawing/2016/5/12/chartex" xmlns:cx7="http://schemas.microsoft.com/office/drawing/2016/5/13/chartex" xmlns:cx8="http://schemas.microsoft.com/office/drawing/2016/5/14/chartex" xmlns:mc="http://schemas.openxmlformats.org/markup-compatibility/2006" xmlns:aink="http://schemas.microsoft.com/office/drawing/2016/ink" xmlns:am3d="http://schemas.microsoft.com/office/drawing/2017/model3d" xmlns:o="urn:schemas-microsoft-com:office:office" xmlns:r="http://schemas.openxmlformats.org/officeDocument/2006/relationships" xmlns:m="http://schemas.openxmlformats.org/officeDocument/2006/math" xmlns:v="urn:schemas-microsoft-com:vml" xmlns:wp14="http://schemas.microsoft.com/office/word/2010/wordprocessingDrawing" xmlns:wp="http://schemas.openxmlformats.org/drawingml/2006/wordprocessingDrawing" xmlns:w10="urn:schemas-microsoft-com:office:word" xmlns:w="http://schemas.openxmlformats.org/wordprocessingml/2006/main" xmlns:w14="http://schemas.microsoft.com/office/word/2010/wordml" xmlns:w15="http://schemas.microsoft.com/office/word/2012/wordml" xmlns:w16cex="http://schemas.microsoft.com/office/word/2018/wordml/cex" xmlns:w16cid="http://schemas.microsoft.com/office/word/2016/wordml/cid" xmlns:w16="http://schemas.microsoft.com/office/word/2018/wordml" xmlns:w16se="http://schemas.microsoft.com/office/word/2015/wordml/symex" xmlns:wpg="http://schemas.microsoft.com/office/word/2010/wordprocessingGroup" xmlns:wpi="http://schemas.microsoft.com/office/word/2010/wordprocessingInk" xmlns:wne="http://schemas.microsoft.com/office/word/2006/wordml" xmlns:wps="http://schemas.microsoft.com/office/word/2010/wordprocessingShape" mc:Ignorable="w14 w15 w16se w16cid w16 w16cex wp14">
   <w:p>
     <w:pPr>
       <w:pStyle w:val="Footer"/>
@@ -10838,7 +11819,7 @@
 </file>
 
 <file path=word/footnotes.xml><?xml version="1.0" encoding="utf-8"?>
-<w:footnotes xmlns:wpc="http://schemas.microsoft.com/office/word/2010/wordprocessingCanvas" xmlns:cx="http://schemas.microsoft.com/office/drawing/2014/chartex" xmlns:cx1="http://schemas.microsoft.com/office/drawing/2015/9/8/chartex" xmlns:cx2="http://schemas.microsoft.com/office/drawing/2015/10/21/chartex" xmlns:cx3="http://schemas.microsoft.com/office/drawing/2016/5/9/chartex" xmlns:cx4="http://schemas.microsoft.com/office/drawing/2016/5/10/chartex" xmlns:cx5="http://schemas.microsoft.com/office/drawing/2016/5/11/chartex" xmlns:cx6="http://schemas.microsoft.com/office/drawing/2016/5/12/chartex" xmlns:cx7="http://schemas.microsoft.com/office/drawing/2016/5/13/chartex" xmlns:cx8="http://schemas.microsoft.com/office/drawing/2016/5/14/chartex" xmlns:mc="http://schemas.openxmlformats.org/markup-compatibility/2006" xmlns:aink="http://schemas.microsoft.com/office/drawing/2016/ink" xmlns:am3d="http://schemas.microsoft.com/office/drawing/2017/model3d" xmlns:o="urn:schemas-microsoft-com:office:office" xmlns:r="http://schemas.openxmlformats.org/officeDocument/2006/relationships" xmlns:m="http://schemas.openxmlformats.org/officeDocument/2006/math" xmlns:v="urn:schemas-microsoft-com:vml" xmlns:wp14="http://schemas.microsoft.com/office/word/2010/wordprocessingDrawing" xmlns:wp="http://schemas.openxmlformats.org/drawingml/2006/wordprocessingDrawing" xmlns:w10="urn:schemas-microsoft-com:office:word" xmlns:w="http://schemas.openxmlformats.org/wordprocessingml/2006/main" xmlns:w14="http://schemas.microsoft.com/office/word/2010/wordml" xmlns:w15="http://schemas.microsoft.com/office/word/2012/wordml" xmlns:w16cid="http://schemas.microsoft.com/office/word/2016/wordml/cid" xmlns:w16se="http://schemas.microsoft.com/office/word/2015/wordml/symex" xmlns:wpg="http://schemas.microsoft.com/office/word/2010/wordprocessingGroup" xmlns:wpi="http://schemas.microsoft.com/office/word/2010/wordprocessingInk" xmlns:wne="http://schemas.microsoft.com/office/word/2006/wordml" xmlns:wps="http://schemas.microsoft.com/office/word/2010/wordprocessingShape" mc:Ignorable="w14 w15 w16se w16cid wp14">
+<w:footnotes xmlns:wpc="http://schemas.microsoft.com/office/word/2010/wordprocessingCanvas" xmlns:cx="http://schemas.microsoft.com/office/drawing/2014/chartex" xmlns:cx1="http://schemas.microsoft.com/office/drawing/2015/9/8/chartex" xmlns:cx2="http://schemas.microsoft.com/office/drawing/2015/10/21/chartex" xmlns:cx3="http://schemas.microsoft.com/office/drawing/2016/5/9/chartex" xmlns:cx4="http://schemas.microsoft.com/office/drawing/2016/5/10/chartex" xmlns:cx5="http://schemas.microsoft.com/office/drawing/2016/5/11/chartex" xmlns:cx6="http://schemas.microsoft.com/office/drawing/2016/5/12/chartex" xmlns:cx7="http://schemas.microsoft.com/office/drawing/2016/5/13/chartex" xmlns:cx8="http://schemas.microsoft.com/office/drawing/2016/5/14/chartex" xmlns:mc="http://schemas.openxmlformats.org/markup-compatibility/2006" xmlns:aink="http://schemas.microsoft.com/office/drawing/2016/ink" xmlns:am3d="http://schemas.microsoft.com/office/drawing/2017/model3d" xmlns:o="urn:schemas-microsoft-com:office:office" xmlns:r="http://schemas.openxmlformats.org/officeDocument/2006/relationships" xmlns:m="http://schemas.openxmlformats.org/officeDocument/2006/math" xmlns:v="urn:schemas-microsoft-com:vml" xmlns:wp14="http://schemas.microsoft.com/office/word/2010/wordprocessingDrawing" xmlns:wp="http://schemas.openxmlformats.org/drawingml/2006/wordprocessingDrawing" xmlns:w10="urn:schemas-microsoft-com:office:word" xmlns:w="http://schemas.openxmlformats.org/wordprocessingml/2006/main" xmlns:w14="http://schemas.microsoft.com/office/word/2010/wordml" xmlns:w15="http://schemas.microsoft.com/office/word/2012/wordml" xmlns:w16cex="http://schemas.microsoft.com/office/word/2018/wordml/cex" xmlns:w16cid="http://schemas.microsoft.com/office/word/2016/wordml/cid" xmlns:w16="http://schemas.microsoft.com/office/word/2018/wordml" xmlns:w16se="http://schemas.microsoft.com/office/word/2015/wordml/symex" xmlns:wpg="http://schemas.microsoft.com/office/word/2010/wordprocessingGroup" xmlns:wpi="http://schemas.microsoft.com/office/word/2010/wordprocessingInk" xmlns:wne="http://schemas.microsoft.com/office/word/2006/wordml" xmlns:wps="http://schemas.microsoft.com/office/word/2010/wordprocessingShape" mc:Ignorable="w14 w15 w16se w16cid w16 w16cex wp14">
   <w:footnote w:type="separator" w:id="-1">
     <w:p>
       <w:r>
@@ -10857,7 +11838,7 @@
 </file>
 
 <file path=word/header1.xml><?xml version="1.0" encoding="utf-8"?>
-<w:hdr xmlns:wpc="http://schemas.microsoft.com/office/word/2010/wordprocessingCanvas" xmlns:cx="http://schemas.microsoft.com/office/drawing/2014/chartex" xmlns:cx1="http://schemas.microsoft.com/office/drawing/2015/9/8/chartex" xmlns:cx2="http://schemas.microsoft.com/office/drawing/2015/10/21/chartex" xmlns:cx3="http://schemas.microsoft.com/office/drawing/2016/5/9/chartex" xmlns:cx4="http://schemas.microsoft.com/office/drawing/2016/5/10/chartex" xmlns:cx5="http://schemas.microsoft.com/office/drawing/2016/5/11/chartex" xmlns:cx6="http://schemas.microsoft.com/office/drawing/2016/5/12/chartex" xmlns:cx7="http://schemas.microsoft.com/office/drawing/2016/5/13/chartex" xmlns:cx8="http://schemas.microsoft.com/office/drawing/2016/5/14/chartex" xmlns:mc="http://schemas.openxmlformats.org/markup-compatibility/2006" xmlns:aink="http://schemas.microsoft.com/office/drawing/2016/ink" xmlns:am3d="http://schemas.microsoft.com/office/drawing/2017/model3d" xmlns:o="urn:schemas-microsoft-com:office:office" xmlns:r="http://schemas.openxmlformats.org/officeDocument/2006/relationships" xmlns:m="http://schemas.openxmlformats.org/officeDocument/2006/math" xmlns:v="urn:schemas-microsoft-com:vml" xmlns:wp14="http://schemas.microsoft.com/office/word/2010/wordprocessingDrawing" xmlns:wp="http://schemas.openxmlformats.org/drawingml/2006/wordprocessingDrawing" xmlns:w10="urn:schemas-microsoft-com:office:word" xmlns:w="http://schemas.openxmlformats.org/wordprocessingml/2006/main" xmlns:w14="http://schemas.microsoft.com/office/word/2010/wordml" xmlns:w15="http://schemas.microsoft.com/office/word/2012/wordml" xmlns:w16cid="http://schemas.microsoft.com/office/word/2016/wordml/cid" xmlns:w16se="http://schemas.microsoft.com/office/word/2015/wordml/symex" xmlns:wpg="http://schemas.microsoft.com/office/word/2010/wordprocessingGroup" xmlns:wpi="http://schemas.microsoft.com/office/word/2010/wordprocessingInk" xmlns:wne="http://schemas.microsoft.com/office/word/2006/wordml" xmlns:wps="http://schemas.microsoft.com/office/word/2010/wordprocessingShape" mc:Ignorable="w14 w15 w16se w16cid wp14">
+<w:hdr xmlns:wpc="http://schemas.microsoft.com/office/word/2010/wordprocessingCanvas" xmlns:cx="http://schemas.microsoft.com/office/drawing/2014/chartex" xmlns:cx1="http://schemas.microsoft.com/office/drawing/2015/9/8/chartex" xmlns:cx2="http://schemas.microsoft.com/office/drawing/2015/10/21/chartex" xmlns:cx3="http://schemas.microsoft.com/office/drawing/2016/5/9/chartex" xmlns:cx4="http://schemas.microsoft.com/office/drawing/2016/5/10/chartex" xmlns:cx5="http://schemas.microsoft.com/office/drawing/2016/5/11/chartex" xmlns:cx6="http://schemas.microsoft.com/office/drawing/2016/5/12/chartex" xmlns:cx7="http://schemas.microsoft.com/office/drawing/2016/5/13/chartex" xmlns:cx8="http://schemas.microsoft.com/office/drawing/2016/5/14/chartex" xmlns:mc="http://schemas.openxmlformats.org/markup-compatibility/2006" xmlns:aink="http://schemas.microsoft.com/office/drawing/2016/ink" xmlns:am3d="http://schemas.microsoft.com/office/drawing/2017/model3d" xmlns:o="urn:schemas-microsoft-com:office:office" xmlns:r="http://schemas.openxmlformats.org/officeDocument/2006/relationships" xmlns:m="http://schemas.openxmlformats.org/officeDocument/2006/math" xmlns:v="urn:schemas-microsoft-com:vml" xmlns:wp14="http://schemas.microsoft.com/office/word/2010/wordprocessingDrawing" xmlns:wp="http://schemas.openxmlformats.org/drawingml/2006/wordprocessingDrawing" xmlns:w10="urn:schemas-microsoft-com:office:word" xmlns:w="http://schemas.openxmlformats.org/wordprocessingml/2006/main" xmlns:w14="http://schemas.microsoft.com/office/word/2010/wordml" xmlns:w15="http://schemas.microsoft.com/office/word/2012/wordml" xmlns:w16cex="http://schemas.microsoft.com/office/word/2018/wordml/cex" xmlns:w16cid="http://schemas.microsoft.com/office/word/2016/wordml/cid" xmlns:w16="http://schemas.microsoft.com/office/word/2018/wordml" xmlns:w16se="http://schemas.microsoft.com/office/word/2015/wordml/symex" xmlns:wpg="http://schemas.microsoft.com/office/word/2010/wordprocessingGroup" xmlns:wpi="http://schemas.microsoft.com/office/word/2010/wordprocessingInk" xmlns:wne="http://schemas.microsoft.com/office/word/2006/wordml" xmlns:wps="http://schemas.microsoft.com/office/word/2010/wordprocessingShape" mc:Ignorable="w14 w15 w16se w16cid w16 w16cex wp14">
   <w:p>
     <w:pPr>
       <w:jc w:val="center"/>
@@ -10878,7 +11859,7 @@
 </file>
 
 <file path=word/numbering.xml><?xml version="1.0" encoding="utf-8"?>
-<w:numbering xmlns:wpc="http://schemas.microsoft.com/office/word/2010/wordprocessingCanvas" xmlns:cx="http://schemas.microsoft.com/office/drawing/2014/chartex" xmlns:cx1="http://schemas.microsoft.com/office/drawing/2015/9/8/chartex" xmlns:cx2="http://schemas.microsoft.com/office/drawing/2015/10/21/chartex" xmlns:cx3="http://schemas.microsoft.com/office/drawing/2016/5/9/chartex" xmlns:cx4="http://schemas.microsoft.com/office/drawing/2016/5/10/chartex" xmlns:cx5="http://schemas.microsoft.com/office/drawing/2016/5/11/chartex" xmlns:cx6="http://schemas.microsoft.com/office/drawing/2016/5/12/chartex" xmlns:cx7="http://schemas.microsoft.com/office/drawing/2016/5/13/chartex" xmlns:cx8="http://schemas.microsoft.com/office/drawing/2016/5/14/chartex" xmlns:mc="http://schemas.openxmlformats.org/markup-compatibility/2006" xmlns:aink="http://schemas.microsoft.com/office/drawing/2016/ink" xmlns:am3d="http://schemas.microsoft.com/office/drawing/2017/model3d" xmlns:o="urn:schemas-microsoft-com:office:office" xmlns:r="http://schemas.openxmlformats.org/officeDocument/2006/relationships" xmlns:m="http://schemas.openxmlformats.org/officeDocument/2006/math" xmlns:v="urn:schemas-microsoft-com:vml" xmlns:wp14="http://schemas.microsoft.com/office/word/2010/wordprocessingDrawing" xmlns:wp="http://schemas.openxmlformats.org/drawingml/2006/wordprocessingDrawing" xmlns:w10="urn:schemas-microsoft-com:office:word" xmlns:w="http://schemas.openxmlformats.org/wordprocessingml/2006/main" xmlns:w14="http://schemas.microsoft.com/office/word/2010/wordml" xmlns:w15="http://schemas.microsoft.com/office/word/2012/wordml" xmlns:w16cid="http://schemas.microsoft.com/office/word/2016/wordml/cid" xmlns:w16se="http://schemas.microsoft.com/office/word/2015/wordml/symex" xmlns:wpg="http://schemas.microsoft.com/office/word/2010/wordprocessingGroup" xmlns:wpi="http://schemas.microsoft.com/office/word/2010/wordprocessingInk" xmlns:wne="http://schemas.microsoft.com/office/word/2006/wordml" xmlns:wps="http://schemas.microsoft.com/office/word/2010/wordprocessingShape" mc:Ignorable="w14 w15 w16se w16cid wp14">
+<w:numbering xmlns:wpc="http://schemas.microsoft.com/office/word/2010/wordprocessingCanvas" xmlns:cx="http://schemas.microsoft.com/office/drawing/2014/chartex" xmlns:cx1="http://schemas.microsoft.com/office/drawing/2015/9/8/chartex" xmlns:cx2="http://schemas.microsoft.com/office/drawing/2015/10/21/chartex" xmlns:cx3="http://schemas.microsoft.com/office/drawing/2016/5/9/chartex" xmlns:cx4="http://schemas.microsoft.com/office/drawing/2016/5/10/chartex" xmlns:cx5="http://schemas.microsoft.com/office/drawing/2016/5/11/chartex" xmlns:cx6="http://schemas.microsoft.com/office/drawing/2016/5/12/chartex" xmlns:cx7="http://schemas.microsoft.com/office/drawing/2016/5/13/chartex" xmlns:cx8="http://schemas.microsoft.com/office/drawing/2016/5/14/chartex" xmlns:mc="http://schemas.openxmlformats.org/markup-compatibility/2006" xmlns:aink="http://schemas.microsoft.com/office/drawing/2016/ink" xmlns:am3d="http://schemas.microsoft.com/office/drawing/2017/model3d" xmlns:o="urn:schemas-microsoft-com:office:office" xmlns:r="http://schemas.openxmlformats.org/officeDocument/2006/relationships" xmlns:m="http://schemas.openxmlformats.org/officeDocument/2006/math" xmlns:v="urn:schemas-microsoft-com:vml" xmlns:wp14="http://schemas.microsoft.com/office/word/2010/wordprocessingDrawing" xmlns:wp="http://schemas.openxmlformats.org/drawingml/2006/wordprocessingDrawing" xmlns:w10="urn:schemas-microsoft-com:office:word" xmlns:w="http://schemas.openxmlformats.org/wordprocessingml/2006/main" xmlns:w14="http://schemas.microsoft.com/office/word/2010/wordml" xmlns:w15="http://schemas.microsoft.com/office/word/2012/wordml" xmlns:w16cex="http://schemas.microsoft.com/office/word/2018/wordml/cex" xmlns:w16cid="http://schemas.microsoft.com/office/word/2016/wordml/cid" xmlns:w16="http://schemas.microsoft.com/office/word/2018/wordml" xmlns:w16se="http://schemas.microsoft.com/office/word/2015/wordml/symex" xmlns:wpg="http://schemas.microsoft.com/office/word/2010/wordprocessingGroup" xmlns:wpi="http://schemas.microsoft.com/office/word/2010/wordprocessingInk" xmlns:wne="http://schemas.microsoft.com/office/word/2006/wordml" xmlns:wps="http://schemas.microsoft.com/office/word/2010/wordprocessingShape" mc:Ignorable="w14 w15 w16se w16cid w16 w16cex wp14">
   <w:abstractNum w:abstractNumId="0" w15:restartNumberingAfterBreak="0">
     <w:nsid w:val="001F40AB"/>
     <w:multiLevelType w:val="hybridMultilevel"/>
@@ -13302,7 +14283,7 @@
 </file>
 
 <file path=word/styles.xml><?xml version="1.0" encoding="utf-8"?>
-<w:styles xmlns:mc="http://schemas.openxmlformats.org/markup-compatibility/2006" xmlns:r="http://schemas.openxmlformats.org/officeDocument/2006/relationships" xmlns:w="http://schemas.openxmlformats.org/wordprocessingml/2006/main" xmlns:w14="http://schemas.microsoft.com/office/word/2010/wordml" xmlns:w15="http://schemas.microsoft.com/office/word/2012/wordml" xmlns:w16cid="http://schemas.microsoft.com/office/word/2016/wordml/cid" xmlns:w16se="http://schemas.microsoft.com/office/word/2015/wordml/symex" mc:Ignorable="w14 w15 w16se w16cid">
+<w:styles xmlns:mc="http://schemas.openxmlformats.org/markup-compatibility/2006" xmlns:r="http://schemas.openxmlformats.org/officeDocument/2006/relationships" xmlns:w="http://schemas.openxmlformats.org/wordprocessingml/2006/main" xmlns:w14="http://schemas.microsoft.com/office/word/2010/wordml" xmlns:w15="http://schemas.microsoft.com/office/word/2012/wordml" xmlns:w16cex="http://schemas.microsoft.com/office/word/2018/wordml/cex" xmlns:w16cid="http://schemas.microsoft.com/office/word/2016/wordml/cid" xmlns:w16="http://schemas.microsoft.com/office/word/2018/wordml" xmlns:w16se="http://schemas.microsoft.com/office/word/2015/wordml/symex" mc:Ignorable="w14 w15 w16se w16cid w16 w16cex">
   <w:docDefaults>
     <w:rPrDefault>
       <w:rPr>

</xml_diff>